<commit_message>
Doc update. New netwrk ref_net_exp1
</commit_message>
<xml_diff>
--- a/evodta/files/thesis_doc.docx
+++ b/evodta/files/thesis_doc.docx
@@ -7417,7 +7417,7 @@
           <w:szCs w:val="24"/>
           <w:lang w:val="en-GB"/>
         </w:rPr>
-        <w:t xml:space="preserve"> of network flow theory</w:t>
+        <w:t xml:space="preserve"> of network/supply models</w:t>
       </w:r>
       <w:r>
         <w:rPr>
@@ -7683,7 +7683,14 @@
           <w:bCs w:val="0"/>
           <w:lang w:val="en-GB"/>
         </w:rPr>
-        <w:t xml:space="preserve">Network </w:t>
+        <w:t>Supply</w:t>
+      </w:r>
+      <w:r>
+        <w:rPr>
+          <w:bCs w:val="0"/>
+          <w:lang w:val="en-GB"/>
+        </w:rPr>
+        <w:t xml:space="preserve"> </w:t>
       </w:r>
       <w:bookmarkEnd w:id="12"/>
       <w:r>
@@ -8989,8 +8996,17 @@
           <w:sz w:val="22"/>
           <w:szCs w:val="22"/>
         </w:rPr>
-        <w:t xml:space="preserve"> to dynamic traffic modelling</w:t>
-      </w:r>
+        <w:t xml:space="preserve"> to dynamic traffic </w:t>
+      </w:r>
+      <w:proofErr w:type="spellStart"/>
+      <w:r>
+        <w:rPr>
+          <w:sz w:val="22"/>
+          <w:szCs w:val="22"/>
+        </w:rPr>
+        <w:t>modelling</w:t>
+      </w:r>
+      <w:proofErr w:type="spellEnd"/>
       <w:r>
         <w:rPr>
           <w:sz w:val="22"/>
@@ -11312,7 +11328,4337 @@
           <w:lang w:val="en-GB"/>
         </w:rPr>
         <w:lastRenderedPageBreak/>
-        <w:t xml:space="preserve">It is the task of so called Dynamic Traffic Assignment Models to, in addition, consider assignment accuracy and henceforth reproduce more adequately system dynamics </w:t>
+        <w:t xml:space="preserve">It is the task of so called Dynamic Traffic Assignment </w:t>
+      </w:r>
+      <w:r>
+        <w:rPr>
+          <w:color w:val="auto"/>
+          <w:szCs w:val="24"/>
+          <w:lang w:val="en-GB"/>
+        </w:rPr>
+        <w:t xml:space="preserve">(DTA) </w:t>
+      </w:r>
+      <w:r>
+        <w:rPr>
+          <w:color w:val="auto"/>
+          <w:szCs w:val="24"/>
+          <w:lang w:val="en-GB"/>
+        </w:rPr>
+        <w:t>Models to, in addition, consider assignment accuracy and henceforth reproduce more adequately system dynamics within the period of simulation.</w:t>
+      </w:r>
+    </w:p>
+    <w:p>
+      <w:pPr>
+        <w:pStyle w:val="masterproeftekst"/>
+        <w:rPr>
+          <w:color w:val="auto"/>
+          <w:szCs w:val="24"/>
+          <w:lang w:val="en-GB"/>
+        </w:rPr>
+      </w:pPr>
+    </w:p>
+    <w:p>
+      <w:pPr>
+        <w:pStyle w:val="masterproef111"/>
+      </w:pPr>
+      <w:r>
+        <w:t>2.2.1 Introduction</w:t>
+      </w:r>
+    </w:p>
+    <w:p>
+      <w:pPr>
+        <w:pStyle w:val="masterproeftekst"/>
+        <w:rPr>
+          <w:color w:val="auto"/>
+          <w:szCs w:val="24"/>
+          <w:lang w:val="en-GB"/>
+        </w:rPr>
+      </w:pPr>
+    </w:p>
+    <w:p>
+      <w:pPr>
+        <w:pStyle w:val="masterproeftekst"/>
+        <w:rPr>
+          <w:color w:val="auto"/>
+          <w:szCs w:val="24"/>
+          <w:lang w:val="en-GB"/>
+        </w:rPr>
+      </w:pPr>
+      <w:r>
+        <w:rPr>
+          <w:color w:val="auto"/>
+          <w:szCs w:val="24"/>
+          <w:lang w:val="en-GB"/>
+        </w:rPr>
+        <w:t>Dynamic Traffic Assignments are used to study user route choice and propagation of traffic in time, including the reaction to changes and the impact on other users of congestion and driver’s decisions.</w:t>
+      </w:r>
+    </w:p>
+    <w:p>
+      <w:pPr>
+        <w:pStyle w:val="masterproeftekst"/>
+        <w:rPr>
+          <w:color w:val="auto"/>
+          <w:szCs w:val="24"/>
+          <w:lang w:val="en-GB"/>
+        </w:rPr>
+      </w:pPr>
+    </w:p>
+    <w:p>
+      <w:pPr>
+        <w:pStyle w:val="masterproeftekst"/>
+        <w:rPr>
+          <w:color w:val="auto"/>
+          <w:szCs w:val="24"/>
+          <w:lang w:val="en-GB"/>
+        </w:rPr>
+      </w:pPr>
+      <w:r>
+        <w:rPr>
+          <w:color w:val="auto"/>
+          <w:szCs w:val="24"/>
+          <w:lang w:val="en-GB"/>
+        </w:rPr>
+        <w:t>DTA models are mainly made of four sub</w:t>
+      </w:r>
+      <w:r>
+        <w:rPr>
+          <w:color w:val="auto"/>
+          <w:szCs w:val="24"/>
+          <w:lang w:val="en-GB"/>
+        </w:rPr>
+        <w:t>-</w:t>
+      </w:r>
+      <w:r>
+        <w:rPr>
+          <w:color w:val="auto"/>
+          <w:szCs w:val="24"/>
+          <w:lang w:val="en-GB"/>
+        </w:rPr>
+        <w:t>models, the demand model, the supply model, the DNL and the route choice model. We have already seen</w:t>
+      </w:r>
+      <w:r>
+        <w:rPr>
+          <w:color w:val="auto"/>
+          <w:szCs w:val="24"/>
+          <w:lang w:val="en-GB"/>
+        </w:rPr>
+        <w:t xml:space="preserve"> the first three; we will focus </w:t>
+      </w:r>
+      <w:r>
+        <w:rPr>
+          <w:color w:val="auto"/>
+          <w:szCs w:val="24"/>
+          <w:lang w:val="en-GB"/>
+        </w:rPr>
+        <w:t xml:space="preserve">on the route </w:t>
+      </w:r>
+      <w:proofErr w:type="spellStart"/>
+      <w:r>
+        <w:rPr>
+          <w:color w:val="auto"/>
+          <w:szCs w:val="24"/>
+          <w:lang w:val="en-GB"/>
+        </w:rPr>
+        <w:t>choic</w:t>
+      </w:r>
+      <w:proofErr w:type="spellEnd"/>
+      <w:r>
+        <w:rPr>
+          <w:color w:val="auto"/>
+          <w:szCs w:val="24"/>
+          <w:lang w:val="en-GB"/>
+        </w:rPr>
+        <w:t>.</w:t>
+      </w:r>
+    </w:p>
+    <w:p>
+      <w:pPr>
+        <w:pStyle w:val="masterproeftekst"/>
+        <w:rPr>
+          <w:color w:val="auto"/>
+          <w:szCs w:val="24"/>
+          <w:lang w:val="en-GB"/>
+        </w:rPr>
+      </w:pPr>
+    </w:p>
+    <w:p>
+      <w:pPr>
+        <w:pStyle w:val="masterproeftekst"/>
+        <w:rPr>
+          <w:color w:val="auto"/>
+          <w:szCs w:val="24"/>
+          <w:lang w:val="en-GB"/>
+        </w:rPr>
+      </w:pPr>
+      <w:r>
+        <w:rPr>
+          <w:color w:val="auto"/>
+          <w:szCs w:val="24"/>
+          <w:lang w:val="en-GB"/>
+        </w:rPr>
+        <w:t xml:space="preserve">Route choice, also called traffic assignment and traffic swapping, determines the division of traffic to alternative routes for every origin-destination pair, by entry time to the network. The final aim of the route choice is to attain user equilibrium, commonly called Dynamic User Equilibrium (DUE), stating that the cost of any route being used is not higher than the travel cost of any alternative route. In the dynamic case this condition must hold for </w:t>
+      </w:r>
+      <w:r>
+        <w:rPr>
+          <w:color w:val="auto"/>
+          <w:szCs w:val="24"/>
+          <w:lang w:val="en-GB"/>
+        </w:rPr>
+        <w:t>all</w:t>
+      </w:r>
+      <w:r>
+        <w:rPr>
+          <w:color w:val="auto"/>
+          <w:szCs w:val="24"/>
+          <w:lang w:val="en-GB"/>
+        </w:rPr>
+        <w:t xml:space="preserve"> time</w:t>
+      </w:r>
+      <w:r>
+        <w:rPr>
+          <w:color w:val="auto"/>
+          <w:szCs w:val="24"/>
+          <w:lang w:val="en-GB"/>
+        </w:rPr>
+        <w:t>s</w:t>
+      </w:r>
+      <w:r>
+        <w:rPr>
+          <w:color w:val="auto"/>
+          <w:szCs w:val="24"/>
+          <w:lang w:val="en-GB"/>
+        </w:rPr>
+        <w:t>. Analogously, no user can improve his situation (in terms of cost) by transferring to an alternate route, under the assumption that the users are rational and will chose the shortest route to their destination.</w:t>
+      </w:r>
+    </w:p>
+    <w:p>
+      <w:pPr>
+        <w:pStyle w:val="masterproeftekst"/>
+        <w:rPr>
+          <w:color w:val="auto"/>
+          <w:szCs w:val="24"/>
+          <w:lang w:val="en-GB"/>
+        </w:rPr>
+      </w:pPr>
+    </w:p>
+    <w:p>
+      <w:pPr>
+        <w:pStyle w:val="masterproeftekst"/>
+        <w:rPr>
+          <w:color w:val="auto"/>
+          <w:szCs w:val="24"/>
+          <w:lang w:val="en-GB"/>
+        </w:rPr>
+      </w:pPr>
+      <w:r>
+        <w:rPr>
+          <w:color w:val="auto"/>
+          <w:szCs w:val="24"/>
+          <w:lang w:val="en-GB"/>
+        </w:rPr>
+        <w:t xml:space="preserve">The general formulation of the DUE requires consideration of continuous time [INSERT T]. However, we are interested in practical applications, which require discretization of time into intervals of the form [INSERT FORM]. </w:t>
+      </w:r>
+    </w:p>
+    <w:p>
+      <w:pPr>
+        <w:pStyle w:val="masterproeftekst"/>
+        <w:rPr>
+          <w:color w:val="auto"/>
+          <w:szCs w:val="24"/>
+          <w:lang w:val="en-GB"/>
+        </w:rPr>
+      </w:pPr>
+    </w:p>
+    <w:p>
+      <w:pPr>
+        <w:pStyle w:val="masterproeftekst"/>
+        <w:rPr>
+          <w:color w:val="auto"/>
+          <w:szCs w:val="24"/>
+          <w:lang w:val="en-GB"/>
+        </w:rPr>
+      </w:pPr>
+      <w:r>
+        <w:rPr>
+          <w:color w:val="auto"/>
+          <w:szCs w:val="24"/>
+          <w:lang w:val="en-GB"/>
+        </w:rPr>
+        <w:t>The cost or travel time is designated by [INSERT]. The instantaneous route demand (</w:t>
+      </w:r>
+      <w:proofErr w:type="spellStart"/>
+      <w:r>
+        <w:rPr>
+          <w:color w:val="auto"/>
+          <w:szCs w:val="24"/>
+          <w:lang w:val="en-GB"/>
+        </w:rPr>
+        <w:t>veh</w:t>
+      </w:r>
+      <w:proofErr w:type="spellEnd"/>
+      <w:r>
+        <w:rPr>
+          <w:color w:val="auto"/>
+          <w:szCs w:val="24"/>
+          <w:lang w:val="en-GB"/>
+        </w:rPr>
+        <w:t>/h) at a time [insert t] at the entry of route [insert r] is denoted by [</w:t>
+      </w:r>
+      <w:proofErr w:type="spellStart"/>
+      <w:r>
+        <w:rPr>
+          <w:color w:val="auto"/>
+          <w:szCs w:val="24"/>
+          <w:lang w:val="en-GB"/>
+        </w:rPr>
+        <w:t>drt</w:t>
+      </w:r>
+      <w:proofErr w:type="spellEnd"/>
+      <w:r>
+        <w:rPr>
+          <w:color w:val="auto"/>
+          <w:szCs w:val="24"/>
+          <w:lang w:val="en-GB"/>
+        </w:rPr>
+        <w:t>]. The total instantaneous demand assigned to any alternative route from origin [p] to destination [q] at time [t] is denoted by [</w:t>
+      </w:r>
+      <w:proofErr w:type="spellStart"/>
+      <w:r>
+        <w:rPr>
+          <w:color w:val="auto"/>
+          <w:szCs w:val="24"/>
+          <w:lang w:val="en-GB"/>
+        </w:rPr>
+        <w:t>Tpqt</w:t>
+      </w:r>
+      <w:proofErr w:type="spellEnd"/>
+      <w:r>
+        <w:rPr>
+          <w:color w:val="auto"/>
+          <w:szCs w:val="24"/>
+          <w:lang w:val="en-GB"/>
+        </w:rPr>
+        <w:t>], hence:</w:t>
+      </w:r>
+    </w:p>
+    <w:p>
+      <w:pPr>
+        <w:pStyle w:val="masterproeftekst"/>
+        <w:rPr>
+          <w:color w:val="auto"/>
+          <w:szCs w:val="24"/>
+          <w:lang w:val="en-GB"/>
+        </w:rPr>
+      </w:pPr>
+    </w:p>
+    <w:p>
+      <w:pPr>
+        <w:pStyle w:val="masterproeftekst"/>
+        <w:rPr>
+          <w:color w:val="auto"/>
+          <w:szCs w:val="24"/>
+          <w:lang w:val="en-GB"/>
+        </w:rPr>
+      </w:pPr>
+      <w:r>
+        <w:rPr>
+          <w:color w:val="auto"/>
+          <w:szCs w:val="24"/>
+          <w:lang w:val="en-GB"/>
+        </w:rPr>
+        <w:t>[</w:t>
+      </w:r>
+      <w:proofErr w:type="gramStart"/>
+      <w:r>
+        <w:rPr>
+          <w:color w:val="auto"/>
+          <w:szCs w:val="24"/>
+          <w:lang w:val="en-GB"/>
+        </w:rPr>
+        <w:t>insert</w:t>
+      </w:r>
+      <w:proofErr w:type="gramEnd"/>
+      <w:r>
+        <w:rPr>
+          <w:color w:val="auto"/>
+          <w:szCs w:val="24"/>
+          <w:lang w:val="en-GB"/>
+        </w:rPr>
+        <w:t xml:space="preserve"> formula]</w:t>
+      </w:r>
+    </w:p>
+    <w:p>
+      <w:pPr>
+        <w:pStyle w:val="masterproeftekst"/>
+        <w:rPr>
+          <w:color w:val="auto"/>
+          <w:szCs w:val="24"/>
+          <w:lang w:val="en-GB"/>
+        </w:rPr>
+      </w:pPr>
+    </w:p>
+    <w:p>
+      <w:pPr>
+        <w:pStyle w:val="masterproeftekst"/>
+        <w:rPr>
+          <w:color w:val="auto"/>
+          <w:szCs w:val="24"/>
+          <w:lang w:val="en-GB"/>
+        </w:rPr>
+      </w:pPr>
+      <w:proofErr w:type="gramStart"/>
+      <w:r>
+        <w:rPr>
+          <w:color w:val="auto"/>
+          <w:szCs w:val="24"/>
+          <w:lang w:val="en-GB"/>
+        </w:rPr>
+        <w:t>where</w:t>
+      </w:r>
+      <w:proofErr w:type="gramEnd"/>
+      <w:r>
+        <w:rPr>
+          <w:color w:val="auto"/>
+          <w:szCs w:val="24"/>
+          <w:lang w:val="en-GB"/>
+        </w:rPr>
+        <w:t xml:space="preserve"> [</w:t>
+      </w:r>
+      <w:proofErr w:type="spellStart"/>
+      <w:r>
+        <w:rPr>
+          <w:color w:val="auto"/>
+          <w:szCs w:val="24"/>
+          <w:lang w:val="en-GB"/>
+        </w:rPr>
+        <w:t>zpq</w:t>
+      </w:r>
+      <w:proofErr w:type="spellEnd"/>
+      <w:r>
+        <w:rPr>
+          <w:color w:val="auto"/>
+          <w:szCs w:val="24"/>
+          <w:lang w:val="en-GB"/>
+        </w:rPr>
+        <w:t>] is the set of alternative routes between origin [p] and destination [q]. The general DUE condition in continuous time is:</w:t>
+      </w:r>
+    </w:p>
+    <w:p>
+      <w:pPr>
+        <w:pStyle w:val="masterproeftekst"/>
+        <w:rPr>
+          <w:color w:val="auto"/>
+          <w:szCs w:val="24"/>
+          <w:lang w:val="en-GB"/>
+        </w:rPr>
+      </w:pPr>
+    </w:p>
+    <w:p>
+      <w:pPr>
+        <w:pStyle w:val="masterproeftekst"/>
+        <w:rPr>
+          <w:color w:val="auto"/>
+          <w:szCs w:val="24"/>
+          <w:lang w:val="en-GB"/>
+        </w:rPr>
+      </w:pPr>
+      <w:r>
+        <w:rPr>
+          <w:color w:val="auto"/>
+          <w:szCs w:val="24"/>
+          <w:lang w:val="en-GB"/>
+        </w:rPr>
+        <w:t>[</w:t>
+      </w:r>
+      <w:proofErr w:type="gramStart"/>
+      <w:r>
+        <w:rPr>
+          <w:color w:val="auto"/>
+          <w:szCs w:val="24"/>
+          <w:lang w:val="en-GB"/>
+        </w:rPr>
+        <w:t>ins</w:t>
+      </w:r>
+      <w:proofErr w:type="gramEnd"/>
+      <w:r>
+        <w:rPr>
+          <w:color w:val="auto"/>
+          <w:szCs w:val="24"/>
+          <w:lang w:val="en-GB"/>
+        </w:rPr>
+        <w:t xml:space="preserve"> formula]</w:t>
+      </w:r>
+    </w:p>
+    <w:p>
+      <w:pPr>
+        <w:pStyle w:val="masterproeftekst"/>
+        <w:rPr>
+          <w:color w:val="auto"/>
+          <w:szCs w:val="24"/>
+          <w:lang w:val="en-GB"/>
+        </w:rPr>
+      </w:pPr>
+    </w:p>
+    <w:p>
+      <w:pPr>
+        <w:pStyle w:val="masterproeftekst"/>
+        <w:rPr>
+          <w:color w:val="auto"/>
+          <w:szCs w:val="24"/>
+          <w:lang w:val="en-GB"/>
+        </w:rPr>
+      </w:pPr>
+      <w:proofErr w:type="gramStart"/>
+      <w:r>
+        <w:rPr>
+          <w:color w:val="auto"/>
+          <w:szCs w:val="24"/>
+          <w:lang w:val="en-GB"/>
+        </w:rPr>
+        <w:t>where</w:t>
+      </w:r>
+      <w:proofErr w:type="gramEnd"/>
+      <w:r>
+        <w:rPr>
+          <w:color w:val="auto"/>
+          <w:szCs w:val="24"/>
+          <w:lang w:val="en-GB"/>
+        </w:rPr>
+        <w:t xml:space="preserve"> </w:t>
+      </w:r>
+      <w:r>
+        <w:rPr>
+          <w:color w:val="auto"/>
+          <w:szCs w:val="24"/>
+          <w:lang w:val="en-GB"/>
+        </w:rPr>
+        <w:t>[C*] indicates the minimal travel cost from origin [p] to destination [q] a time t. That is to say, at every point in time the travel cost for each route in use [</w:t>
+      </w:r>
+      <w:proofErr w:type="spellStart"/>
+      <w:r>
+        <w:rPr>
+          <w:color w:val="auto"/>
+          <w:szCs w:val="24"/>
+          <w:lang w:val="en-GB"/>
+        </w:rPr>
+        <w:t>crt</w:t>
+      </w:r>
+      <w:proofErr w:type="spellEnd"/>
+      <w:r>
+        <w:rPr>
+          <w:color w:val="auto"/>
+          <w:szCs w:val="24"/>
+          <w:lang w:val="en-GB"/>
+        </w:rPr>
+        <w:t>], is equal to the minimal cost of the origin-destination pair, and not higher than the travel cost of any alternative route.</w:t>
+      </w:r>
+    </w:p>
+    <w:p>
+      <w:pPr>
+        <w:pStyle w:val="masterproeftekst"/>
+        <w:rPr>
+          <w:color w:val="auto"/>
+          <w:szCs w:val="24"/>
+          <w:lang w:val="en-GB"/>
+        </w:rPr>
+      </w:pPr>
+    </w:p>
+    <w:p>
+      <w:pPr>
+        <w:pStyle w:val="masterproeftekst"/>
+        <w:rPr>
+          <w:color w:val="auto"/>
+          <w:szCs w:val="24"/>
+          <w:lang w:val="en-GB"/>
+        </w:rPr>
+      </w:pPr>
+      <w:r>
+        <w:rPr>
+          <w:color w:val="auto"/>
+          <w:szCs w:val="24"/>
+          <w:lang w:val="en-GB"/>
+        </w:rPr>
+        <w:lastRenderedPageBreak/>
+        <w:t>In the discrete version we assume that the demands are constant within each interval, so … [copy phrase from p3 article]</w:t>
+      </w:r>
+      <w:proofErr w:type="gramStart"/>
+      <w:r>
+        <w:rPr>
+          <w:color w:val="auto"/>
+          <w:szCs w:val="24"/>
+          <w:lang w:val="en-GB"/>
+        </w:rPr>
+        <w:t>.Therefore</w:t>
+      </w:r>
+      <w:proofErr w:type="gramEnd"/>
+      <w:r>
+        <w:rPr>
+          <w:color w:val="auto"/>
+          <w:szCs w:val="24"/>
+          <w:lang w:val="en-GB"/>
+        </w:rPr>
+        <w:t>,</w:t>
+      </w:r>
+    </w:p>
+    <w:p>
+      <w:pPr>
+        <w:pStyle w:val="masterproeftekst"/>
+        <w:rPr>
+          <w:color w:val="auto"/>
+          <w:szCs w:val="24"/>
+          <w:lang w:val="en-GB"/>
+        </w:rPr>
+      </w:pPr>
+    </w:p>
+    <w:p>
+      <w:pPr>
+        <w:pStyle w:val="masterproeftekst"/>
+        <w:rPr>
+          <w:color w:val="auto"/>
+          <w:szCs w:val="24"/>
+          <w:lang w:val="en-GB"/>
+        </w:rPr>
+      </w:pPr>
+      <w:r>
+        <w:rPr>
+          <w:color w:val="auto"/>
+          <w:szCs w:val="24"/>
+          <w:lang w:val="en-GB"/>
+        </w:rPr>
+        <w:t>[</w:t>
+      </w:r>
+      <w:proofErr w:type="gramStart"/>
+      <w:r>
+        <w:rPr>
+          <w:color w:val="auto"/>
+          <w:szCs w:val="24"/>
+          <w:lang w:val="en-GB"/>
+        </w:rPr>
+        <w:t>insert</w:t>
+      </w:r>
+      <w:proofErr w:type="gramEnd"/>
+      <w:r>
+        <w:rPr>
+          <w:color w:val="auto"/>
+          <w:szCs w:val="24"/>
+          <w:lang w:val="en-GB"/>
+        </w:rPr>
+        <w:t xml:space="preserve"> updated formula]</w:t>
+      </w:r>
+    </w:p>
+    <w:p>
+      <w:pPr>
+        <w:pStyle w:val="masterproeftekst"/>
+        <w:rPr>
+          <w:color w:val="auto"/>
+          <w:szCs w:val="24"/>
+          <w:lang w:val="en-GB"/>
+        </w:rPr>
+      </w:pPr>
+    </w:p>
+    <w:p>
+      <w:pPr>
+        <w:pStyle w:val="masterproeftekst"/>
+        <w:rPr>
+          <w:color w:val="auto"/>
+          <w:szCs w:val="24"/>
+          <w:lang w:val="en-GB"/>
+        </w:rPr>
+      </w:pPr>
+      <w:r>
+        <w:rPr>
+          <w:color w:val="auto"/>
+          <w:szCs w:val="24"/>
+          <w:lang w:val="en-GB"/>
+        </w:rPr>
+        <w:t xml:space="preserve">Given that travel times are not really constant a key dilemma in the formulation of the DUE is which travel time should be associated with an interval of departure times. </w:t>
+      </w:r>
+      <w:r>
+        <w:rPr>
+          <w:color w:val="auto"/>
+          <w:szCs w:val="24"/>
+          <w:lang w:val="en-GB"/>
+        </w:rPr>
+        <w:t xml:space="preserve"> The most computationally stable option has been proven to associate with each interval the travel time at the end of the interval </w:t>
+      </w:r>
+      <w:proofErr w:type="spellStart"/>
+      <w:r>
+        <w:rPr>
+          <w:color w:val="auto"/>
+          <w:szCs w:val="24"/>
+          <w:lang w:val="en-GB"/>
+        </w:rPr>
+        <w:t>i.e</w:t>
+      </w:r>
+      <w:proofErr w:type="spellEnd"/>
+      <w:r>
+        <w:rPr>
+          <w:color w:val="auto"/>
+          <w:szCs w:val="24"/>
+          <w:lang w:val="en-GB"/>
+        </w:rPr>
+        <w:t xml:space="preserve"> [intro c= c</w:t>
+      </w:r>
+      <w:proofErr w:type="gramStart"/>
+      <w:r>
+        <w:rPr>
+          <w:color w:val="auto"/>
+          <w:szCs w:val="24"/>
+          <w:lang w:val="en-GB"/>
+        </w:rPr>
+        <w:t>. ]</w:t>
+      </w:r>
+      <w:proofErr w:type="gramEnd"/>
+      <w:r>
+        <w:rPr>
+          <w:color w:val="auto"/>
+          <w:szCs w:val="24"/>
+          <w:lang w:val="en-GB"/>
+        </w:rPr>
+        <w:t xml:space="preserve">. </w:t>
+      </w:r>
+    </w:p>
+    <w:p>
+      <w:pPr>
+        <w:pStyle w:val="masterproeftekst"/>
+        <w:rPr>
+          <w:color w:val="auto"/>
+          <w:szCs w:val="24"/>
+          <w:lang w:val="en-GB"/>
+        </w:rPr>
+      </w:pPr>
+    </w:p>
+    <w:p>
+      <w:pPr>
+        <w:pStyle w:val="masterproeftekst"/>
+        <w:rPr>
+          <w:color w:val="auto"/>
+          <w:szCs w:val="24"/>
+          <w:lang w:val="en-GB"/>
+        </w:rPr>
+      </w:pPr>
+      <w:r>
+        <w:rPr>
+          <w:color w:val="auto"/>
+          <w:szCs w:val="24"/>
+          <w:lang w:val="en-GB"/>
+        </w:rPr>
+        <w:t>In addition, route choice is often modelled as being the product of user experience. User experience is limited by the users perception of the traffic situation. In order to model the sensitivity of the user to traffic changes, the route choice algorithm may consider the users impervious to changes to the traffic cost for a period of time [</w:t>
+      </w:r>
+      <w:proofErr w:type="spellStart"/>
+      <w:r>
+        <w:rPr>
+          <w:color w:val="auto"/>
+          <w:szCs w:val="24"/>
+          <w:lang w:val="en-GB"/>
+        </w:rPr>
+        <w:t>def</w:t>
+      </w:r>
+      <w:proofErr w:type="spellEnd"/>
+      <w:r>
+        <w:rPr>
+          <w:color w:val="auto"/>
+          <w:szCs w:val="24"/>
+          <w:lang w:val="en-GB"/>
+        </w:rPr>
+        <w:t xml:space="preserve"> of t prime</w:t>
+      </w:r>
+      <w:proofErr w:type="gramStart"/>
+      <w:r>
+        <w:rPr>
+          <w:color w:val="auto"/>
+          <w:szCs w:val="24"/>
+          <w:lang w:val="en-GB"/>
+        </w:rPr>
+        <w:t>]  This</w:t>
+      </w:r>
+      <w:proofErr w:type="gramEnd"/>
+      <w:r>
+        <w:rPr>
+          <w:color w:val="auto"/>
+          <w:szCs w:val="24"/>
+          <w:lang w:val="en-GB"/>
+        </w:rPr>
+        <w:t xml:space="preserve"> leads us to an alternative formulation of the DUE condition:</w:t>
+      </w:r>
+    </w:p>
+    <w:p>
+      <w:pPr>
+        <w:pStyle w:val="masterproeftekst"/>
+        <w:rPr>
+          <w:color w:val="auto"/>
+          <w:szCs w:val="24"/>
+          <w:lang w:val="en-GB"/>
+        </w:rPr>
+      </w:pPr>
+    </w:p>
+    <w:p>
+      <w:pPr>
+        <w:pStyle w:val="masterproeftekst"/>
+        <w:rPr>
+          <w:rFonts w:asciiTheme="majorHAnsi" w:hAnsiTheme="majorHAnsi"/>
+          <w:color w:val="auto"/>
+          <w:szCs w:val="22"/>
+          <w:lang w:val="en-GB"/>
+        </w:rPr>
+      </w:pPr>
+      <w:r>
+        <w:rPr>
+          <w:color w:val="auto"/>
+          <w:szCs w:val="24"/>
+          <w:lang w:val="en-GB"/>
+        </w:rPr>
+        <w:t>[</w:t>
+      </w:r>
+      <w:proofErr w:type="gramStart"/>
+      <w:r>
+        <w:rPr>
+          <w:color w:val="auto"/>
+          <w:szCs w:val="24"/>
+          <w:lang w:val="en-GB"/>
+        </w:rPr>
+        <w:t>insert</w:t>
+      </w:r>
+      <w:proofErr w:type="gramEnd"/>
+      <w:r>
+        <w:rPr>
+          <w:color w:val="auto"/>
+          <w:szCs w:val="24"/>
+          <w:lang w:val="en-GB"/>
+        </w:rPr>
+        <w:t xml:space="preserve"> my </w:t>
+      </w:r>
+      <w:proofErr w:type="spellStart"/>
+      <w:r>
+        <w:rPr>
+          <w:color w:val="auto"/>
+          <w:szCs w:val="24"/>
+          <w:lang w:val="en-GB"/>
+        </w:rPr>
+        <w:t>versoin</w:t>
+      </w:r>
+      <w:proofErr w:type="spellEnd"/>
+      <w:r>
+        <w:rPr>
+          <w:color w:val="auto"/>
+          <w:szCs w:val="24"/>
+          <w:lang w:val="en-GB"/>
+        </w:rPr>
+        <w:t xml:space="preserve"> of </w:t>
+      </w:r>
+      <w:proofErr w:type="spellStart"/>
+      <w:r>
+        <w:rPr>
+          <w:color w:val="auto"/>
+          <w:szCs w:val="24"/>
+          <w:lang w:val="en-GB"/>
+        </w:rPr>
+        <w:t>eq</w:t>
+      </w:r>
+      <w:proofErr w:type="spellEnd"/>
+      <w:r>
+        <w:rPr>
+          <w:color w:val="auto"/>
+          <w:szCs w:val="24"/>
+          <w:lang w:val="en-GB"/>
+        </w:rPr>
+        <w:t xml:space="preserve"> 4.]</w:t>
+      </w:r>
+    </w:p>
+    <w:p>
+      <w:pPr>
+        <w:pStyle w:val="masterproeftekst"/>
+        <w:rPr>
+          <w:rFonts w:asciiTheme="majorHAnsi" w:hAnsiTheme="majorHAnsi"/>
+          <w:color w:val="auto"/>
+          <w:szCs w:val="22"/>
+          <w:lang w:val="en-GB"/>
+        </w:rPr>
+      </w:pPr>
+    </w:p>
+    <w:p>
+      <w:pPr>
+        <w:pStyle w:val="masterproeftekst"/>
+        <w:rPr>
+          <w:rFonts w:asciiTheme="majorHAnsi" w:hAnsiTheme="majorHAnsi"/>
+          <w:color w:val="auto"/>
+          <w:szCs w:val="22"/>
+          <w:lang w:val="en-GB"/>
+        </w:rPr>
+      </w:pPr>
+      <w:r>
+        <w:rPr>
+          <w:rFonts w:asciiTheme="majorHAnsi" w:hAnsiTheme="majorHAnsi" w:cs="Times"/>
+          <w:szCs w:val="22"/>
+          <w:lang w:val="en-US" w:eastAsia="nl-BE"/>
+        </w:rPr>
+        <w:t xml:space="preserve">The excess cost </w:t>
+      </w:r>
+      <w:r>
+        <w:rPr>
+          <w:rFonts w:asciiTheme="majorHAnsi" w:hAnsiTheme="majorHAnsi"/>
+          <w:color w:val="auto"/>
+          <w:szCs w:val="22"/>
+          <w:lang w:val="en-GB"/>
+        </w:rPr>
+        <w:t xml:space="preserve">of a single route, denoted by </w:t>
+      </w:r>
+      <w:proofErr w:type="spellStart"/>
+      <w:proofErr w:type="gramStart"/>
+      <w:r>
+        <w:rPr>
+          <w:rFonts w:asciiTheme="majorHAnsi" w:hAnsiTheme="majorHAnsi"/>
+          <w:color w:val="auto"/>
+          <w:szCs w:val="22"/>
+          <w:lang w:val="en-GB"/>
+        </w:rPr>
+        <w:t>λr</w:t>
+      </w:r>
+      <w:proofErr w:type="spellEnd"/>
+      <w:r>
+        <w:rPr>
+          <w:rFonts w:asciiTheme="majorHAnsi" w:hAnsiTheme="majorHAnsi"/>
+          <w:color w:val="auto"/>
+          <w:szCs w:val="22"/>
+          <w:lang w:val="en-GB"/>
+        </w:rPr>
+        <w:t>(</w:t>
+      </w:r>
+      <w:proofErr w:type="gramEnd"/>
+      <w:r>
+        <w:rPr>
+          <w:rFonts w:asciiTheme="majorHAnsi" w:hAnsiTheme="majorHAnsi"/>
+          <w:color w:val="auto"/>
+          <w:szCs w:val="22"/>
+          <w:lang w:val="en-GB"/>
+        </w:rPr>
+        <w:t>τ), is defined as the difference between the travel cost on route r and the minimal travel cost from origin p to destination q. So that,</w:t>
+      </w:r>
+    </w:p>
+    <w:p>
+      <w:pPr>
+        <w:pStyle w:val="masterproeftekst"/>
+        <w:rPr>
+          <w:rFonts w:asciiTheme="majorHAnsi" w:hAnsiTheme="majorHAnsi"/>
+          <w:color w:val="auto"/>
+          <w:szCs w:val="22"/>
+          <w:lang w:val="en-GB"/>
+        </w:rPr>
+      </w:pPr>
+      <w:proofErr w:type="spellStart"/>
+      <w:proofErr w:type="gramStart"/>
+      <w:r>
+        <w:rPr>
+          <w:rFonts w:asciiTheme="majorHAnsi" w:hAnsiTheme="majorHAnsi"/>
+          <w:color w:val="auto"/>
+          <w:szCs w:val="22"/>
+          <w:lang w:val="en-GB"/>
+        </w:rPr>
+        <w:t>ECr</w:t>
+      </w:r>
+      <w:proofErr w:type="spellEnd"/>
+      <w:r>
+        <w:rPr>
+          <w:rFonts w:asciiTheme="majorHAnsi" w:hAnsiTheme="majorHAnsi"/>
+          <w:color w:val="auto"/>
+          <w:szCs w:val="22"/>
+          <w:lang w:val="en-GB"/>
+        </w:rPr>
+        <w:t>(</w:t>
+      </w:r>
+      <w:proofErr w:type="gramEnd"/>
+      <w:r>
+        <w:rPr>
+          <w:rFonts w:asciiTheme="majorHAnsi" w:hAnsiTheme="majorHAnsi"/>
+          <w:color w:val="auto"/>
+          <w:szCs w:val="22"/>
+          <w:lang w:val="en-GB"/>
+        </w:rPr>
+        <w:t>τ)=</w:t>
+      </w:r>
+      <w:proofErr w:type="spellStart"/>
+      <w:r>
+        <w:rPr>
+          <w:rFonts w:asciiTheme="majorHAnsi" w:hAnsiTheme="majorHAnsi"/>
+          <w:color w:val="auto"/>
+          <w:szCs w:val="22"/>
+          <w:lang w:val="en-GB"/>
+        </w:rPr>
+        <w:t>λr</w:t>
+      </w:r>
+      <w:proofErr w:type="spellEnd"/>
+      <w:r>
+        <w:rPr>
+          <w:rFonts w:asciiTheme="majorHAnsi" w:hAnsiTheme="majorHAnsi"/>
+          <w:color w:val="auto"/>
+          <w:szCs w:val="22"/>
+          <w:lang w:val="en-GB"/>
+        </w:rPr>
+        <w:t>(τ)=Cr(τ)−</w:t>
+      </w:r>
+      <w:proofErr w:type="spellStart"/>
+      <w:r>
+        <w:rPr>
+          <w:rFonts w:asciiTheme="majorHAnsi" w:hAnsiTheme="majorHAnsi"/>
+          <w:color w:val="auto"/>
+          <w:szCs w:val="22"/>
+          <w:lang w:val="en-GB"/>
+        </w:rPr>
+        <w:t>C∗pq</w:t>
+      </w:r>
+      <w:proofErr w:type="spellEnd"/>
+      <w:r>
+        <w:rPr>
+          <w:rFonts w:asciiTheme="majorHAnsi" w:hAnsiTheme="majorHAnsi"/>
+          <w:color w:val="auto"/>
+          <w:szCs w:val="22"/>
+          <w:lang w:val="en-GB"/>
+        </w:rPr>
+        <w:t>(τ), ∀</w:t>
+      </w:r>
+      <w:proofErr w:type="spellStart"/>
+      <w:r>
+        <w:rPr>
+          <w:rFonts w:asciiTheme="majorHAnsi" w:hAnsiTheme="majorHAnsi"/>
+          <w:color w:val="auto"/>
+          <w:szCs w:val="22"/>
+          <w:lang w:val="en-GB"/>
+        </w:rPr>
+        <w:t>r∈Zpq</w:t>
+      </w:r>
+      <w:proofErr w:type="spellEnd"/>
+      <w:r>
+        <w:rPr>
+          <w:rFonts w:asciiTheme="majorHAnsi" w:hAnsiTheme="majorHAnsi"/>
+          <w:color w:val="auto"/>
+          <w:szCs w:val="22"/>
+          <w:lang w:val="en-GB"/>
+        </w:rPr>
+        <w:t>,∀</w:t>
+      </w:r>
+      <w:proofErr w:type="spellStart"/>
+      <w:r>
+        <w:rPr>
+          <w:rFonts w:asciiTheme="majorHAnsi" w:hAnsiTheme="majorHAnsi"/>
+          <w:color w:val="auto"/>
+          <w:szCs w:val="22"/>
+          <w:lang w:val="en-GB"/>
+        </w:rPr>
+        <w:t>pq</w:t>
+      </w:r>
+      <w:proofErr w:type="spellEnd"/>
+      <w:r>
+        <w:rPr>
+          <w:rFonts w:asciiTheme="majorHAnsi" w:hAnsiTheme="majorHAnsi"/>
+          <w:color w:val="auto"/>
+          <w:szCs w:val="22"/>
+          <w:lang w:val="en-GB"/>
+        </w:rPr>
+        <w:t>,∀τ.</w:t>
+      </w:r>
+      <w:r>
+        <w:rPr>
+          <w:rFonts w:asciiTheme="majorHAnsi" w:hAnsiTheme="majorHAnsi"/>
+          <w:color w:val="auto"/>
+          <w:szCs w:val="22"/>
+          <w:lang w:val="en-GB"/>
+        </w:rPr>
+        <w:tab/>
+      </w:r>
+    </w:p>
+    <w:p>
+      <w:pPr>
+        <w:pStyle w:val="masterproeftekst"/>
+        <w:rPr>
+          <w:rFonts w:asciiTheme="majorHAnsi" w:hAnsiTheme="majorHAnsi"/>
+          <w:color w:val="auto"/>
+          <w:szCs w:val="22"/>
+          <w:lang w:val="en-GB"/>
+        </w:rPr>
+      </w:pPr>
+    </w:p>
+    <w:p>
+      <w:pPr>
+        <w:pStyle w:val="masterproeftekst"/>
+        <w:rPr>
+          <w:rFonts w:asciiTheme="majorHAnsi" w:hAnsiTheme="majorHAnsi"/>
+          <w:color w:val="auto"/>
+          <w:szCs w:val="22"/>
+          <w:lang w:val="en-GB"/>
+        </w:rPr>
+      </w:pPr>
+      <w:r>
+        <w:rPr>
+          <w:rFonts w:asciiTheme="majorHAnsi" w:hAnsiTheme="majorHAnsi"/>
+          <w:color w:val="auto"/>
+          <w:szCs w:val="22"/>
+          <w:lang w:val="en-GB"/>
+        </w:rPr>
+        <w:t xml:space="preserve">(5) Total excess cost of traffic travelling on the route r, denoted by </w:t>
+      </w:r>
+      <w:proofErr w:type="spellStart"/>
+      <w:proofErr w:type="gramStart"/>
+      <w:r>
+        <w:rPr>
+          <w:rFonts w:asciiTheme="majorHAnsi" w:hAnsiTheme="majorHAnsi"/>
+          <w:color w:val="auto"/>
+          <w:szCs w:val="22"/>
+          <w:lang w:val="en-GB"/>
+        </w:rPr>
+        <w:t>ρr</w:t>
+      </w:r>
+      <w:proofErr w:type="spellEnd"/>
+      <w:r>
+        <w:rPr>
+          <w:rFonts w:asciiTheme="majorHAnsi" w:hAnsiTheme="majorHAnsi"/>
+          <w:color w:val="auto"/>
+          <w:szCs w:val="22"/>
+          <w:lang w:val="en-GB"/>
+        </w:rPr>
+        <w:t>(</w:t>
+      </w:r>
+      <w:proofErr w:type="gramEnd"/>
+      <w:r>
+        <w:rPr>
+          <w:rFonts w:asciiTheme="majorHAnsi" w:hAnsiTheme="majorHAnsi"/>
+          <w:color w:val="auto"/>
+          <w:szCs w:val="22"/>
+          <w:lang w:val="en-GB"/>
+        </w:rPr>
+        <w:t>τ), is</w:t>
+      </w:r>
+    </w:p>
+    <w:p>
+      <w:pPr>
+        <w:pStyle w:val="masterproeftekst"/>
+        <w:rPr>
+          <w:rFonts w:asciiTheme="majorHAnsi" w:hAnsiTheme="majorHAnsi"/>
+          <w:color w:val="auto"/>
+          <w:szCs w:val="22"/>
+          <w:lang w:val="en-GB"/>
+        </w:rPr>
+      </w:pPr>
+    </w:p>
+    <w:p>
+      <w:pPr>
+        <w:pStyle w:val="masterproeftekst"/>
+        <w:rPr>
+          <w:rFonts w:asciiTheme="majorHAnsi" w:hAnsiTheme="majorHAnsi"/>
+          <w:color w:val="auto"/>
+          <w:szCs w:val="22"/>
+          <w:lang w:val="en-GB"/>
+        </w:rPr>
+      </w:pPr>
+      <w:proofErr w:type="spellStart"/>
+      <w:proofErr w:type="gramStart"/>
+      <w:r>
+        <w:rPr>
+          <w:rFonts w:asciiTheme="majorHAnsi" w:hAnsiTheme="majorHAnsi"/>
+          <w:color w:val="auto"/>
+          <w:szCs w:val="22"/>
+          <w:lang w:val="en-GB"/>
+        </w:rPr>
+        <w:t>TECr</w:t>
+      </w:r>
+      <w:proofErr w:type="spellEnd"/>
+      <w:r>
+        <w:rPr>
+          <w:rFonts w:asciiTheme="majorHAnsi" w:hAnsiTheme="majorHAnsi"/>
+          <w:color w:val="auto"/>
+          <w:szCs w:val="22"/>
+          <w:lang w:val="en-GB"/>
+        </w:rPr>
+        <w:t>(</w:t>
+      </w:r>
+      <w:proofErr w:type="gramEnd"/>
+      <w:r>
+        <w:rPr>
+          <w:rFonts w:asciiTheme="majorHAnsi" w:hAnsiTheme="majorHAnsi"/>
+          <w:color w:val="auto"/>
+          <w:szCs w:val="22"/>
+          <w:lang w:val="en-GB"/>
+        </w:rPr>
+        <w:t xml:space="preserve">τ) = </w:t>
+      </w:r>
+      <w:proofErr w:type="spellStart"/>
+      <w:r>
+        <w:rPr>
+          <w:rFonts w:asciiTheme="majorHAnsi" w:hAnsiTheme="majorHAnsi"/>
+          <w:color w:val="auto"/>
+          <w:szCs w:val="22"/>
+          <w:lang w:val="en-GB"/>
+        </w:rPr>
+        <w:t>ρr</w:t>
+      </w:r>
+      <w:proofErr w:type="spellEnd"/>
+      <w:r>
+        <w:rPr>
+          <w:rFonts w:asciiTheme="majorHAnsi" w:hAnsiTheme="majorHAnsi"/>
+          <w:color w:val="auto"/>
+          <w:szCs w:val="22"/>
+          <w:lang w:val="en-GB"/>
+        </w:rPr>
+        <w:t xml:space="preserve">(τ) = </w:t>
+      </w:r>
+      <w:proofErr w:type="spellStart"/>
+      <w:r>
+        <w:rPr>
+          <w:rFonts w:asciiTheme="majorHAnsi" w:hAnsiTheme="majorHAnsi"/>
+          <w:color w:val="auto"/>
+          <w:szCs w:val="22"/>
+          <w:lang w:val="en-GB"/>
+        </w:rPr>
+        <w:t>dr</w:t>
+      </w:r>
+      <w:proofErr w:type="spellEnd"/>
+      <w:r>
+        <w:rPr>
+          <w:rFonts w:asciiTheme="majorHAnsi" w:hAnsiTheme="majorHAnsi"/>
+          <w:color w:val="auto"/>
+          <w:szCs w:val="22"/>
+          <w:lang w:val="en-GB"/>
+        </w:rPr>
+        <w:t>(τ)·</w:t>
+      </w:r>
+      <w:proofErr w:type="spellStart"/>
+      <w:r>
+        <w:rPr>
+          <w:rFonts w:asciiTheme="majorHAnsi" w:hAnsiTheme="majorHAnsi"/>
+          <w:color w:val="auto"/>
+          <w:szCs w:val="22"/>
+          <w:lang w:val="en-GB"/>
+        </w:rPr>
+        <w:t>ECr</w:t>
+      </w:r>
+      <w:proofErr w:type="spellEnd"/>
+      <w:r>
+        <w:rPr>
+          <w:rFonts w:asciiTheme="majorHAnsi" w:hAnsiTheme="majorHAnsi"/>
+          <w:color w:val="auto"/>
+          <w:szCs w:val="22"/>
+          <w:lang w:val="en-GB"/>
+        </w:rPr>
+        <w:t>(τ),</w:t>
+      </w:r>
+      <w:r>
+        <w:rPr>
+          <w:rFonts w:asciiTheme="majorHAnsi" w:hAnsiTheme="majorHAnsi"/>
+          <w:color w:val="auto"/>
+          <w:szCs w:val="22"/>
+          <w:lang w:val="en-GB"/>
+        </w:rPr>
+        <w:tab/>
+        <w:t xml:space="preserve">∀r ∈ </w:t>
+      </w:r>
+      <w:proofErr w:type="spellStart"/>
+      <w:r>
+        <w:rPr>
+          <w:rFonts w:asciiTheme="majorHAnsi" w:hAnsiTheme="majorHAnsi"/>
+          <w:color w:val="auto"/>
+          <w:szCs w:val="22"/>
+          <w:lang w:val="en-GB"/>
+        </w:rPr>
+        <w:t>Zpq</w:t>
+      </w:r>
+      <w:proofErr w:type="spellEnd"/>
+      <w:r>
+        <w:rPr>
+          <w:rFonts w:asciiTheme="majorHAnsi" w:hAnsiTheme="majorHAnsi"/>
+          <w:color w:val="auto"/>
+          <w:szCs w:val="22"/>
+          <w:lang w:val="en-GB"/>
+        </w:rPr>
+        <w:t>,∀</w:t>
+      </w:r>
+      <w:proofErr w:type="spellStart"/>
+      <w:r>
+        <w:rPr>
+          <w:rFonts w:asciiTheme="majorHAnsi" w:hAnsiTheme="majorHAnsi"/>
+          <w:color w:val="auto"/>
+          <w:szCs w:val="22"/>
+          <w:lang w:val="en-GB"/>
+        </w:rPr>
+        <w:t>pq</w:t>
+      </w:r>
+      <w:proofErr w:type="spellEnd"/>
+      <w:r>
+        <w:rPr>
+          <w:rFonts w:asciiTheme="majorHAnsi" w:hAnsiTheme="majorHAnsi"/>
+          <w:color w:val="auto"/>
+          <w:szCs w:val="22"/>
+          <w:lang w:val="en-GB"/>
+        </w:rPr>
+        <w:t>,∀τ.</w:t>
+      </w:r>
+      <w:r>
+        <w:rPr>
+          <w:rFonts w:asciiTheme="majorHAnsi" w:hAnsiTheme="majorHAnsi"/>
+          <w:color w:val="auto"/>
+          <w:szCs w:val="22"/>
+          <w:lang w:val="en-GB"/>
+        </w:rPr>
+        <w:tab/>
+        <w:t>(6)</w:t>
+      </w:r>
+    </w:p>
+    <w:p>
+      <w:pPr>
+        <w:pStyle w:val="masterproeftekst"/>
+        <w:rPr>
+          <w:rFonts w:asciiTheme="majorHAnsi" w:hAnsiTheme="majorHAnsi"/>
+          <w:color w:val="auto"/>
+          <w:szCs w:val="22"/>
+          <w:lang w:val="en-GB"/>
+        </w:rPr>
+      </w:pPr>
+    </w:p>
+    <w:p>
+      <w:pPr>
+        <w:pStyle w:val="masterproeftekst"/>
+        <w:rPr>
+          <w:color w:val="auto"/>
+          <w:szCs w:val="24"/>
+          <w:lang w:val="en-GB"/>
+        </w:rPr>
+      </w:pPr>
+      <w:r>
+        <w:rPr>
+          <w:rFonts w:asciiTheme="majorHAnsi" w:hAnsiTheme="majorHAnsi"/>
+          <w:color w:val="auto"/>
+          <w:szCs w:val="22"/>
+          <w:lang w:val="en-GB"/>
+        </w:rPr>
+        <w:t xml:space="preserve">In perfect equilibrium the TEC of all routes should be zero. Convergence is </w:t>
+      </w:r>
+      <w:proofErr w:type="spellStart"/>
+      <w:r>
+        <w:rPr>
+          <w:rFonts w:asciiTheme="majorHAnsi" w:hAnsiTheme="majorHAnsi"/>
+          <w:color w:val="auto"/>
+          <w:szCs w:val="22"/>
+          <w:lang w:val="en-GB"/>
+        </w:rPr>
+        <w:t>mea</w:t>
+      </w:r>
+      <w:proofErr w:type="spellEnd"/>
+      <w:r>
+        <w:rPr>
+          <w:rFonts w:asciiTheme="majorHAnsi" w:hAnsiTheme="majorHAnsi"/>
+          <w:color w:val="auto"/>
+          <w:szCs w:val="22"/>
+          <w:lang w:val="en-GB"/>
+        </w:rPr>
+        <w:t xml:space="preserve">- </w:t>
+      </w:r>
+      <w:proofErr w:type="spellStart"/>
+      <w:r>
+        <w:rPr>
+          <w:rFonts w:asciiTheme="majorHAnsi" w:hAnsiTheme="majorHAnsi"/>
+          <w:color w:val="auto"/>
+          <w:szCs w:val="22"/>
+          <w:lang w:val="en-GB"/>
+        </w:rPr>
+        <w:t>sured</w:t>
+      </w:r>
+      <w:proofErr w:type="spellEnd"/>
+      <w:r>
+        <w:rPr>
+          <w:rFonts w:asciiTheme="majorHAnsi" w:hAnsiTheme="majorHAnsi"/>
+          <w:color w:val="auto"/>
+          <w:szCs w:val="22"/>
+          <w:lang w:val="en-GB"/>
+        </w:rPr>
+        <w:t xml:space="preserve"> by the Global Excess Cost (GEC), which is the</w:t>
+      </w:r>
+      <w:r>
+        <w:rPr>
+          <w:color w:val="auto"/>
+          <w:szCs w:val="24"/>
+          <w:lang w:val="en-GB"/>
+        </w:rPr>
+        <w:t xml:space="preserve"> summation of the total excess travel costs for all departure times, in all the alternative routes and for all origin- destination pairs.</w:t>
+      </w:r>
+    </w:p>
+    <w:p>
+      <w:pPr>
+        <w:pStyle w:val="masterproeftekst"/>
+        <w:rPr>
+          <w:color w:val="auto"/>
+          <w:szCs w:val="24"/>
+          <w:lang w:val="en-GB"/>
+        </w:rPr>
+      </w:pPr>
+      <w:r>
+        <w:rPr>
+          <w:color w:val="auto"/>
+          <w:szCs w:val="24"/>
+          <w:lang w:val="en-GB"/>
+        </w:rPr>
+        <w:t xml:space="preserve">GEC=∑ ∑ </w:t>
+      </w:r>
+      <w:proofErr w:type="gramStart"/>
+      <w:r>
+        <w:rPr>
+          <w:color w:val="auto"/>
+          <w:szCs w:val="24"/>
+          <w:lang w:val="en-GB"/>
+        </w:rPr>
+        <w:t>∑</w:t>
+      </w:r>
+      <w:proofErr w:type="spellStart"/>
+      <w:r>
+        <w:rPr>
+          <w:color w:val="auto"/>
+          <w:szCs w:val="24"/>
+          <w:lang w:val="en-GB"/>
+        </w:rPr>
+        <w:t>TECr</w:t>
+      </w:r>
+      <w:proofErr w:type="spellEnd"/>
+      <w:r>
+        <w:rPr>
+          <w:color w:val="auto"/>
+          <w:szCs w:val="24"/>
+          <w:lang w:val="en-GB"/>
+        </w:rPr>
+        <w:t>(</w:t>
+      </w:r>
+      <w:proofErr w:type="gramEnd"/>
+      <w:r>
+        <w:rPr>
+          <w:color w:val="auto"/>
+          <w:szCs w:val="24"/>
+          <w:lang w:val="en-GB"/>
+        </w:rPr>
+        <w:t>τ).</w:t>
+      </w:r>
+    </w:p>
+    <w:p>
+      <w:pPr>
+        <w:pStyle w:val="masterproeftekst"/>
+        <w:rPr>
+          <w:color w:val="auto"/>
+          <w:szCs w:val="24"/>
+          <w:lang w:val="en-GB"/>
+        </w:rPr>
+      </w:pPr>
+    </w:p>
+    <w:p>
+      <w:pPr>
+        <w:pStyle w:val="masterproeftekst"/>
+        <w:rPr>
+          <w:color w:val="auto"/>
+          <w:szCs w:val="24"/>
+          <w:lang w:val="en-GB"/>
+        </w:rPr>
+      </w:pPr>
+    </w:p>
+    <w:p>
+      <w:pPr>
+        <w:pStyle w:val="masterproeftekst"/>
+        <w:rPr>
+          <w:color w:val="auto"/>
+          <w:szCs w:val="24"/>
+          <w:lang w:val="en-GB"/>
+        </w:rPr>
+      </w:pPr>
+      <w:r>
+        <w:rPr>
+          <w:color w:val="auto"/>
+          <w:szCs w:val="24"/>
+          <w:lang w:val="en-GB"/>
+        </w:rPr>
+        <w:t>Route Choice Algorithms</w:t>
+      </w:r>
+    </w:p>
+    <w:p>
+      <w:pPr>
+        <w:pStyle w:val="masterproeftekst"/>
+        <w:rPr>
+          <w:color w:val="auto"/>
+          <w:szCs w:val="24"/>
+          <w:lang w:val="en-GB"/>
+        </w:rPr>
+      </w:pPr>
+    </w:p>
+    <w:p>
+      <w:pPr>
+        <w:pStyle w:val="masterproeftekst"/>
+        <w:rPr>
+          <w:color w:val="auto"/>
+          <w:szCs w:val="24"/>
+          <w:lang w:val="en-GB"/>
+        </w:rPr>
+      </w:pPr>
+      <w:r>
+        <w:rPr>
+          <w:color w:val="auto"/>
+          <w:szCs w:val="24"/>
+          <w:lang w:val="en-GB"/>
+        </w:rPr>
+        <w:t>The route choice algorithms we are concerned with follow an iterative process in which</w:t>
+      </w:r>
+      <w:r>
+        <w:rPr>
+          <w:color w:val="auto"/>
+          <w:szCs w:val="24"/>
+          <w:lang w:val="en-GB"/>
+        </w:rPr>
+        <w:t xml:space="preserve"> the assigned demand</w:t>
+      </w:r>
+      <w:r>
+        <w:rPr>
+          <w:color w:val="auto"/>
+          <w:szCs w:val="24"/>
+          <w:lang w:val="en-GB"/>
+        </w:rPr>
+        <w:t xml:space="preserve"> is updated </w:t>
+      </w:r>
+      <w:r>
+        <w:rPr>
+          <w:color w:val="auto"/>
+          <w:szCs w:val="24"/>
+          <w:lang w:val="en-GB"/>
+        </w:rPr>
+        <w:t xml:space="preserve">between iterations </w:t>
+      </w:r>
+      <w:r>
+        <w:rPr>
+          <w:color w:val="auto"/>
+          <w:szCs w:val="24"/>
+          <w:lang w:val="en-GB"/>
+        </w:rPr>
+        <w:t>according to a c</w:t>
+      </w:r>
+      <w:r>
+        <w:rPr>
+          <w:color w:val="auto"/>
+          <w:szCs w:val="24"/>
+          <w:lang w:val="en-GB"/>
+        </w:rPr>
+        <w:t xml:space="preserve">orrection factor. </w:t>
+      </w:r>
+    </w:p>
+    <w:p>
+      <w:pPr>
+        <w:pStyle w:val="masterproeftekst"/>
+        <w:rPr>
+          <w:color w:val="auto"/>
+          <w:szCs w:val="24"/>
+          <w:lang w:val="en-GB"/>
+        </w:rPr>
+      </w:pPr>
+    </w:p>
+    <w:p>
+      <w:pPr>
+        <w:pStyle w:val="masterproeftekst"/>
+        <w:rPr>
+          <w:color w:val="auto"/>
+          <w:szCs w:val="24"/>
+          <w:lang w:val="en-GB"/>
+        </w:rPr>
+      </w:pPr>
+      <w:r>
+        <w:rPr>
+          <w:color w:val="auto"/>
+          <w:szCs w:val="24"/>
+          <w:lang w:val="en-GB"/>
+        </w:rPr>
+        <w:t xml:space="preserve">This can </w:t>
+      </w:r>
+      <w:proofErr w:type="gramStart"/>
+      <w:r>
+        <w:rPr>
+          <w:color w:val="auto"/>
+          <w:szCs w:val="24"/>
+          <w:lang w:val="en-GB"/>
+        </w:rPr>
+        <w:t xml:space="preserve">described </w:t>
+      </w:r>
+      <w:r>
+        <w:rPr>
+          <w:color w:val="auto"/>
+          <w:szCs w:val="24"/>
+          <w:lang w:val="en-GB"/>
+        </w:rPr>
+        <w:t>as follows:</w:t>
+      </w:r>
+      <w:proofErr w:type="gramEnd"/>
+    </w:p>
+    <w:p>
+      <w:pPr>
+        <w:pStyle w:val="masterproeftekst"/>
+        <w:rPr>
+          <w:color w:val="auto"/>
+          <w:szCs w:val="24"/>
+          <w:lang w:val="en-GB"/>
+        </w:rPr>
+      </w:pPr>
+    </w:p>
+    <w:p>
+      <w:pPr>
+        <w:pStyle w:val="masterproeftekst"/>
+        <w:rPr>
+          <w:color w:val="auto"/>
+          <w:szCs w:val="24"/>
+          <w:lang w:val="en-GB"/>
+        </w:rPr>
+      </w:pPr>
+      <w:r>
+        <w:rPr>
+          <w:color w:val="auto"/>
+          <w:szCs w:val="24"/>
+          <w:lang w:val="en-GB"/>
+        </w:rPr>
+        <w:t>[</w:t>
+      </w:r>
+      <w:proofErr w:type="gramStart"/>
+      <w:r>
+        <w:rPr>
+          <w:color w:val="auto"/>
+          <w:szCs w:val="24"/>
+          <w:lang w:val="en-GB"/>
+        </w:rPr>
+        <w:t>insert</w:t>
+      </w:r>
+      <w:proofErr w:type="gramEnd"/>
+      <w:r>
+        <w:rPr>
+          <w:color w:val="auto"/>
+          <w:szCs w:val="24"/>
+          <w:lang w:val="en-GB"/>
+        </w:rPr>
+        <w:t xml:space="preserve"> </w:t>
+      </w:r>
+      <w:proofErr w:type="spellStart"/>
+      <w:r>
+        <w:rPr>
+          <w:color w:val="auto"/>
+          <w:szCs w:val="24"/>
+          <w:lang w:val="en-GB"/>
+        </w:rPr>
+        <w:t>func</w:t>
+      </w:r>
+      <w:proofErr w:type="spellEnd"/>
+      <w:r>
+        <w:rPr>
+          <w:color w:val="auto"/>
+          <w:szCs w:val="24"/>
+          <w:lang w:val="en-GB"/>
+        </w:rPr>
+        <w:t>]</w:t>
+      </w:r>
+    </w:p>
+    <w:p>
+      <w:pPr>
+        <w:pStyle w:val="masterproeftekst"/>
+        <w:rPr>
+          <w:color w:val="auto"/>
+          <w:szCs w:val="24"/>
+          <w:lang w:val="en-GB"/>
+        </w:rPr>
+      </w:pPr>
+    </w:p>
+    <w:p>
+      <w:pPr>
+        <w:pStyle w:val="masterproeftekst"/>
+        <w:rPr>
+          <w:color w:val="auto"/>
+          <w:szCs w:val="24"/>
+          <w:lang w:val="en-GB"/>
+        </w:rPr>
+      </w:pPr>
+      <w:proofErr w:type="gramStart"/>
+      <w:r>
+        <w:rPr>
+          <w:color w:val="auto"/>
+          <w:szCs w:val="24"/>
+          <w:lang w:val="en-GB"/>
+        </w:rPr>
+        <w:lastRenderedPageBreak/>
+        <w:t>where</w:t>
+      </w:r>
+      <w:proofErr w:type="gramEnd"/>
+      <w:r>
+        <w:rPr>
+          <w:color w:val="auto"/>
+          <w:szCs w:val="24"/>
+          <w:lang w:val="en-GB"/>
+        </w:rPr>
+        <w:t xml:space="preserve"> F is a correction function suggesting a change to the demand flow matrix [d] containing the demands for all routes and all departure intervals. The suggested change is dependent on the demand flow matrix [dj-1] of the previous iteration. The solution [</w:t>
+      </w:r>
+      <w:proofErr w:type="spellStart"/>
+      <w:r>
+        <w:rPr>
+          <w:color w:val="auto"/>
+          <w:szCs w:val="24"/>
+          <w:lang w:val="en-GB"/>
+        </w:rPr>
+        <w:t>dj</w:t>
+      </w:r>
+      <w:proofErr w:type="spellEnd"/>
+      <w:r>
+        <w:rPr>
+          <w:color w:val="auto"/>
+          <w:szCs w:val="24"/>
+          <w:lang w:val="en-GB"/>
+        </w:rPr>
+        <w:t>] for iteration j is the weighted average of the proposed solution [</w:t>
+      </w:r>
+      <w:proofErr w:type="spellStart"/>
+      <w:r>
+        <w:rPr>
+          <w:color w:val="auto"/>
+          <w:szCs w:val="24"/>
+          <w:lang w:val="en-GB"/>
+        </w:rPr>
+        <w:t>Fdj</w:t>
+      </w:r>
+      <w:proofErr w:type="spellEnd"/>
+      <w:r>
+        <w:rPr>
+          <w:color w:val="auto"/>
+          <w:szCs w:val="24"/>
+          <w:lang w:val="en-GB"/>
+        </w:rPr>
+        <w:t>] in iteration j and of the solution [dj-1] attained in iteration [j-1</w:t>
+      </w:r>
+      <w:proofErr w:type="gramStart"/>
+      <w:r>
+        <w:rPr>
+          <w:color w:val="auto"/>
+          <w:szCs w:val="24"/>
+          <w:lang w:val="en-GB"/>
+        </w:rPr>
+        <w:t>] ,</w:t>
+      </w:r>
+      <w:proofErr w:type="gramEnd"/>
+      <w:r>
+        <w:rPr>
+          <w:color w:val="auto"/>
+          <w:szCs w:val="24"/>
+          <w:lang w:val="en-GB"/>
+        </w:rPr>
+        <w:t xml:space="preserve"> where [</w:t>
+      </w:r>
+      <w:proofErr w:type="spellStart"/>
+      <w:r>
+        <w:rPr>
+          <w:color w:val="auto"/>
+          <w:szCs w:val="24"/>
+          <w:lang w:val="en-GB"/>
+        </w:rPr>
+        <w:t>aj</w:t>
+      </w:r>
+      <w:proofErr w:type="spellEnd"/>
+      <w:r>
+        <w:rPr>
+          <w:color w:val="auto"/>
+          <w:szCs w:val="24"/>
+          <w:lang w:val="en-GB"/>
+        </w:rPr>
+        <w:t>] represents the step size in iteration j.</w:t>
+      </w:r>
+    </w:p>
+    <w:p>
+      <w:pPr>
+        <w:pStyle w:val="masterproeftekst"/>
+        <w:rPr>
+          <w:color w:val="auto"/>
+          <w:szCs w:val="24"/>
+          <w:lang w:val="en-GB"/>
+        </w:rPr>
+      </w:pPr>
+    </w:p>
+    <w:p>
+      <w:pPr>
+        <w:pStyle w:val="masterproeftekst"/>
+        <w:rPr>
+          <w:color w:val="auto"/>
+          <w:szCs w:val="24"/>
+          <w:lang w:val="en-GB"/>
+        </w:rPr>
+      </w:pPr>
+      <w:r>
+        <w:rPr>
+          <w:color w:val="auto"/>
+          <w:szCs w:val="24"/>
+          <w:lang w:val="en-GB"/>
+        </w:rPr>
+        <w:t>Analogously</w:t>
+      </w:r>
+      <w:r>
+        <w:rPr>
+          <w:color w:val="auto"/>
+          <w:szCs w:val="24"/>
+          <w:lang w:val="en-GB"/>
+        </w:rPr>
+        <w:t xml:space="preserve">, one can </w:t>
+      </w:r>
+      <w:r>
+        <w:rPr>
+          <w:color w:val="auto"/>
+          <w:szCs w:val="24"/>
+          <w:lang w:val="en-GB"/>
+        </w:rPr>
+        <w:t xml:space="preserve">directly </w:t>
+      </w:r>
+      <w:r>
+        <w:rPr>
+          <w:color w:val="auto"/>
+          <w:szCs w:val="24"/>
+          <w:lang w:val="en-GB"/>
+        </w:rPr>
+        <w:t>consider</w:t>
+      </w:r>
+      <w:r>
+        <w:rPr>
+          <w:color w:val="auto"/>
+          <w:szCs w:val="24"/>
+          <w:lang w:val="en-GB"/>
+        </w:rPr>
+        <w:t xml:space="preserve"> the correction function that expresses the proposed ch</w:t>
+      </w:r>
+      <w:r>
+        <w:rPr>
+          <w:color w:val="auto"/>
+          <w:szCs w:val="24"/>
+          <w:lang w:val="en-GB"/>
+        </w:rPr>
+        <w:t>ange matrix [</w:t>
+      </w:r>
+      <w:proofErr w:type="spellStart"/>
+      <w:r>
+        <w:rPr>
+          <w:color w:val="auto"/>
+          <w:szCs w:val="24"/>
+          <w:lang w:val="en-GB"/>
+        </w:rPr>
+        <w:t>lj</w:t>
+      </w:r>
+      <w:proofErr w:type="spellEnd"/>
+      <w:r>
+        <w:rPr>
+          <w:color w:val="auto"/>
+          <w:szCs w:val="24"/>
+          <w:lang w:val="en-GB"/>
+        </w:rPr>
+        <w:t>] in iteration j. This</w:t>
+      </w:r>
+      <w:r>
+        <w:rPr>
+          <w:color w:val="auto"/>
+          <w:szCs w:val="24"/>
+          <w:lang w:val="en-GB"/>
+        </w:rPr>
+        <w:t xml:space="preserve"> </w:t>
+      </w:r>
+      <w:r>
+        <w:rPr>
+          <w:color w:val="auto"/>
+          <w:szCs w:val="24"/>
+          <w:lang w:val="en-GB"/>
+        </w:rPr>
+        <w:t xml:space="preserve">correction </w:t>
+      </w:r>
+      <w:r>
+        <w:rPr>
+          <w:color w:val="auto"/>
+          <w:szCs w:val="24"/>
+          <w:lang w:val="en-GB"/>
+        </w:rPr>
+        <w:t>matches</w:t>
+      </w:r>
+      <w:r>
+        <w:rPr>
+          <w:color w:val="auto"/>
+          <w:szCs w:val="24"/>
+          <w:lang w:val="en-GB"/>
+        </w:rPr>
+        <w:t xml:space="preserve"> the difference between the proposed solution </w:t>
+      </w:r>
+      <w:r>
+        <w:rPr>
+          <w:color w:val="auto"/>
+          <w:szCs w:val="24"/>
+          <w:lang w:val="en-GB"/>
+        </w:rPr>
+        <w:t>in iteration j and the actual solution in iteration j-1</w:t>
+      </w:r>
+      <w:r>
+        <w:rPr>
+          <w:color w:val="auto"/>
+          <w:szCs w:val="24"/>
+          <w:lang w:val="en-GB"/>
+        </w:rPr>
+        <w:t>.</w:t>
+      </w:r>
+    </w:p>
+    <w:p>
+      <w:pPr>
+        <w:pStyle w:val="masterproeftekst"/>
+        <w:rPr>
+          <w:color w:val="auto"/>
+          <w:szCs w:val="24"/>
+          <w:lang w:val="en-GB"/>
+        </w:rPr>
+      </w:pPr>
+    </w:p>
+    <w:p>
+      <w:pPr>
+        <w:pStyle w:val="masterproeftekst"/>
+        <w:rPr>
+          <w:color w:val="auto"/>
+          <w:szCs w:val="24"/>
+          <w:lang w:val="en-GB"/>
+        </w:rPr>
+      </w:pPr>
+      <w:r>
+        <w:rPr>
+          <w:color w:val="auto"/>
+          <w:szCs w:val="24"/>
+          <w:lang w:val="en-GB"/>
+        </w:rPr>
+        <w:t>[</w:t>
+      </w:r>
+      <w:proofErr w:type="gramStart"/>
+      <w:r>
+        <w:rPr>
+          <w:color w:val="auto"/>
+          <w:szCs w:val="24"/>
+          <w:lang w:val="en-GB"/>
+        </w:rPr>
+        <w:t>insert</w:t>
+      </w:r>
+      <w:proofErr w:type="gramEnd"/>
+      <w:r>
+        <w:rPr>
+          <w:color w:val="auto"/>
+          <w:szCs w:val="24"/>
+          <w:lang w:val="en-GB"/>
+        </w:rPr>
+        <w:t xml:space="preserve"> </w:t>
+      </w:r>
+      <w:proofErr w:type="spellStart"/>
+      <w:r>
+        <w:rPr>
+          <w:color w:val="auto"/>
+          <w:szCs w:val="24"/>
+          <w:lang w:val="en-GB"/>
+        </w:rPr>
+        <w:t>func</w:t>
+      </w:r>
+      <w:proofErr w:type="spellEnd"/>
+      <w:r>
+        <w:rPr>
+          <w:color w:val="auto"/>
+          <w:szCs w:val="24"/>
+          <w:lang w:val="en-GB"/>
+        </w:rPr>
+        <w:t>]</w:t>
+      </w:r>
+    </w:p>
+    <w:p>
+      <w:pPr>
+        <w:pStyle w:val="masterproeftekst"/>
+        <w:rPr>
+          <w:color w:val="auto"/>
+          <w:szCs w:val="24"/>
+          <w:lang w:val="en-GB"/>
+        </w:rPr>
+      </w:pPr>
+    </w:p>
+    <w:p>
+      <w:pPr>
+        <w:pStyle w:val="masterproeftekst"/>
+        <w:rPr>
+          <w:color w:val="auto"/>
+          <w:szCs w:val="24"/>
+          <w:lang w:val="en-GB"/>
+        </w:rPr>
+      </w:pPr>
+      <w:r>
+        <w:rPr>
+          <w:color w:val="auto"/>
+          <w:szCs w:val="24"/>
+          <w:lang w:val="en-GB"/>
+        </w:rPr>
+        <w:t xml:space="preserve">In traffic dynamics </w:t>
+      </w:r>
+      <w:r>
+        <w:rPr>
+          <w:color w:val="auto"/>
+          <w:szCs w:val="24"/>
+          <w:lang w:val="en-GB"/>
+        </w:rPr>
+        <w:t xml:space="preserve">applying a change to a demand assignment for a route </w:t>
+      </w:r>
+      <w:r>
+        <w:rPr>
+          <w:color w:val="auto"/>
+          <w:szCs w:val="24"/>
+          <w:lang w:val="en-GB"/>
+        </w:rPr>
+        <w:t>may</w:t>
+      </w:r>
+      <w:r>
+        <w:rPr>
+          <w:color w:val="auto"/>
+          <w:szCs w:val="24"/>
+          <w:lang w:val="en-GB"/>
+        </w:rPr>
+        <w:t xml:space="preserve"> affect</w:t>
+      </w:r>
+      <w:r>
+        <w:rPr>
+          <w:color w:val="auto"/>
+          <w:szCs w:val="24"/>
+          <w:lang w:val="en-GB"/>
+        </w:rPr>
+        <w:t>,</w:t>
+      </w:r>
+      <w:r>
+        <w:rPr>
+          <w:color w:val="auto"/>
+          <w:szCs w:val="24"/>
+          <w:lang w:val="en-GB"/>
+        </w:rPr>
+        <w:t xml:space="preserve"> not only traffic departing at lat</w:t>
+      </w:r>
+      <w:r>
+        <w:rPr>
+          <w:color w:val="auto"/>
+          <w:szCs w:val="24"/>
+          <w:lang w:val="en-GB"/>
+        </w:rPr>
+        <w:t>er times on the same route, but also already departed</w:t>
+      </w:r>
+      <w:r>
+        <w:rPr>
+          <w:color w:val="auto"/>
+          <w:szCs w:val="24"/>
+          <w:lang w:val="en-GB"/>
+        </w:rPr>
+        <w:t xml:space="preserve"> traffic</w:t>
+      </w:r>
+      <w:r>
+        <w:rPr>
+          <w:color w:val="auto"/>
+          <w:szCs w:val="24"/>
+          <w:lang w:val="en-GB"/>
+        </w:rPr>
+        <w:t xml:space="preserve"> on different routes. As a consequence, attaining the DUE</w:t>
+      </w:r>
+      <w:r>
+        <w:rPr>
+          <w:color w:val="auto"/>
+          <w:szCs w:val="24"/>
+          <w:lang w:val="en-GB"/>
+        </w:rPr>
+        <w:t xml:space="preserve"> requires</w:t>
+      </w:r>
+      <w:r>
+        <w:rPr>
+          <w:color w:val="auto"/>
+          <w:szCs w:val="24"/>
+          <w:lang w:val="en-GB"/>
+        </w:rPr>
+        <w:t xml:space="preserve"> </w:t>
+      </w:r>
+      <w:r>
+        <w:rPr>
+          <w:color w:val="auto"/>
+          <w:szCs w:val="24"/>
+          <w:lang w:val="en-GB"/>
+        </w:rPr>
+        <w:t>the</w:t>
+      </w:r>
+      <w:r>
+        <w:rPr>
+          <w:color w:val="auto"/>
+          <w:szCs w:val="24"/>
+          <w:lang w:val="en-GB"/>
+        </w:rPr>
+        <w:t xml:space="preserve"> iterative process</w:t>
+      </w:r>
+      <w:r>
+        <w:rPr>
+          <w:color w:val="auto"/>
+          <w:szCs w:val="24"/>
+          <w:lang w:val="en-GB"/>
+        </w:rPr>
+        <w:t xml:space="preserve"> to compute a full</w:t>
+      </w:r>
+      <w:r>
+        <w:rPr>
+          <w:color w:val="auto"/>
+          <w:szCs w:val="24"/>
+          <w:lang w:val="en-GB"/>
+        </w:rPr>
+        <w:t xml:space="preserve"> DNL solution per iteration</w:t>
+      </w:r>
+      <w:r>
+        <w:rPr>
+          <w:color w:val="auto"/>
+          <w:szCs w:val="24"/>
+          <w:lang w:val="en-GB"/>
+        </w:rPr>
+        <w:t xml:space="preserve">. </w:t>
+      </w:r>
+    </w:p>
+    <w:p>
+      <w:pPr>
+        <w:pStyle w:val="masterproeftekst"/>
+        <w:rPr>
+          <w:color w:val="auto"/>
+          <w:szCs w:val="24"/>
+          <w:lang w:val="en-GB"/>
+        </w:rPr>
+      </w:pPr>
+    </w:p>
+    <w:p>
+      <w:pPr>
+        <w:pStyle w:val="masterproeftekst"/>
+        <w:rPr>
+          <w:color w:val="auto"/>
+          <w:szCs w:val="24"/>
+          <w:lang w:val="en-GB"/>
+        </w:rPr>
+      </w:pPr>
+      <w:r>
+        <w:rPr>
+          <w:color w:val="auto"/>
+          <w:szCs w:val="24"/>
+          <w:lang w:val="en-GB"/>
+        </w:rPr>
+        <w:t xml:space="preserve">Notice that as a requisite to the usage of the DNL lays the need to specify the paths in a network. For small networks all possible paths may be enumerated a-priori, but with bigger networks </w:t>
+      </w:r>
+      <w:r>
+        <w:rPr>
+          <w:color w:val="auto"/>
+          <w:szCs w:val="24"/>
+          <w:lang w:val="en-GB"/>
+        </w:rPr>
+        <w:t xml:space="preserve">and more realistic scenarios </w:t>
+      </w:r>
+      <w:r>
+        <w:rPr>
+          <w:color w:val="auto"/>
+          <w:szCs w:val="24"/>
+          <w:lang w:val="en-GB"/>
+        </w:rPr>
+        <w:t xml:space="preserve">this becomes impractical very fast. Henceforth a pathfinder component is required. </w:t>
+      </w:r>
+    </w:p>
+    <w:p>
+      <w:pPr>
+        <w:pStyle w:val="masterproeftekst"/>
+        <w:rPr>
+          <w:color w:val="auto"/>
+          <w:szCs w:val="24"/>
+          <w:lang w:val="en-GB"/>
+        </w:rPr>
+      </w:pPr>
+    </w:p>
+    <w:p>
+      <w:pPr>
+        <w:pStyle w:val="masterproeftekst"/>
+        <w:rPr>
+          <w:color w:val="auto"/>
+          <w:szCs w:val="24"/>
+          <w:lang w:val="en-GB"/>
+        </w:rPr>
+      </w:pPr>
+      <w:r>
+        <w:rPr>
+          <w:color w:val="auto"/>
+          <w:szCs w:val="24"/>
+          <w:lang w:val="en-GB"/>
+        </w:rPr>
+        <w:t>Path finding is very costly computationally and as such</w:t>
+      </w:r>
+      <w:r>
+        <w:rPr>
+          <w:color w:val="auto"/>
+          <w:szCs w:val="24"/>
+          <w:lang w:val="en-GB"/>
+        </w:rPr>
+        <w:t xml:space="preserve"> is often applied incrementally. </w:t>
+      </w:r>
+      <w:proofErr w:type="gramStart"/>
+      <w:r>
+        <w:rPr>
+          <w:color w:val="auto"/>
+          <w:szCs w:val="24"/>
+          <w:lang w:val="en-GB"/>
+        </w:rPr>
+        <w:t>When computing inputs to the DNL for the first time</w:t>
+      </w:r>
+      <w:r>
+        <w:rPr>
+          <w:color w:val="auto"/>
+          <w:szCs w:val="24"/>
+          <w:lang w:val="en-GB"/>
+        </w:rPr>
+        <w:t>,</w:t>
+      </w:r>
+      <w:r>
+        <w:rPr>
+          <w:color w:val="auto"/>
+          <w:szCs w:val="24"/>
+          <w:lang w:val="en-GB"/>
+        </w:rPr>
+        <w:t xml:space="preserve"> potential </w:t>
+      </w:r>
+      <w:r>
+        <w:rPr>
+          <w:color w:val="auto"/>
+          <w:szCs w:val="24"/>
+          <w:lang w:val="en-GB"/>
+        </w:rPr>
+        <w:t>shortest route</w:t>
+      </w:r>
+      <w:r>
+        <w:rPr>
+          <w:color w:val="auto"/>
+          <w:szCs w:val="24"/>
+          <w:lang w:val="en-GB"/>
+        </w:rPr>
+        <w:t xml:space="preserve">s are computed by the pathfinder based on costs a </w:t>
+      </w:r>
+      <w:r>
+        <w:rPr>
+          <w:color w:val="auto"/>
+          <w:szCs w:val="24"/>
+          <w:lang w:val="en-GB"/>
+        </w:rPr>
+        <w:t>priori</w:t>
+      </w:r>
+      <w:proofErr w:type="gramEnd"/>
+      <w:r>
+        <w:rPr>
+          <w:color w:val="auto"/>
+          <w:szCs w:val="24"/>
+          <w:lang w:val="en-GB"/>
+        </w:rPr>
+        <w:t xml:space="preserve"> (assuming no congestion). O</w:t>
+      </w:r>
+      <w:r>
+        <w:rPr>
+          <w:color w:val="auto"/>
+          <w:szCs w:val="24"/>
+          <w:lang w:val="en-GB"/>
+        </w:rPr>
+        <w:t xml:space="preserve">nce a DNL solution has been obtained the new shortest routes according to the new costs </w:t>
+      </w:r>
+      <w:r>
+        <w:rPr>
+          <w:color w:val="auto"/>
+          <w:szCs w:val="24"/>
+          <w:lang w:val="en-GB"/>
+        </w:rPr>
+        <w:t xml:space="preserve">are </w:t>
+      </w:r>
+      <w:r>
+        <w:rPr>
+          <w:color w:val="auto"/>
+          <w:szCs w:val="24"/>
+          <w:lang w:val="en-GB"/>
+        </w:rPr>
+        <w:t>computed</w:t>
+      </w:r>
+      <w:r>
+        <w:rPr>
+          <w:color w:val="auto"/>
+          <w:szCs w:val="24"/>
+          <w:lang w:val="en-GB"/>
+        </w:rPr>
+        <w:t xml:space="preserve"> (and the GEC is calculated)</w:t>
+      </w:r>
+      <w:r>
+        <w:rPr>
+          <w:color w:val="auto"/>
+          <w:szCs w:val="24"/>
+          <w:lang w:val="en-GB"/>
+        </w:rPr>
+        <w:t xml:space="preserve">, if these differ from the existing ones they are added to the pool of potential paths. </w:t>
+      </w:r>
+    </w:p>
+    <w:p>
+      <w:pPr>
+        <w:pStyle w:val="masterproeftekst"/>
+        <w:rPr>
+          <w:color w:val="auto"/>
+          <w:szCs w:val="24"/>
+          <w:lang w:val="en-GB"/>
+        </w:rPr>
+      </w:pPr>
+    </w:p>
+    <w:p>
+      <w:pPr>
+        <w:pStyle w:val="masterproeftekst"/>
+        <w:rPr>
+          <w:color w:val="auto"/>
+          <w:szCs w:val="24"/>
+          <w:lang w:val="en-GB"/>
+        </w:rPr>
+      </w:pPr>
+      <w:r>
+        <w:rPr>
+          <w:color w:val="auto"/>
+          <w:szCs w:val="24"/>
+          <w:lang w:val="en-GB"/>
+        </w:rPr>
+        <w:t>The route choice algorithm uses the complete pool of paths</w:t>
+      </w:r>
+      <w:r>
+        <w:rPr>
+          <w:color w:val="auto"/>
+          <w:szCs w:val="24"/>
+          <w:lang w:val="en-GB"/>
+        </w:rPr>
+        <w:t xml:space="preserve"> </w:t>
+      </w:r>
+      <w:r>
+        <w:rPr>
+          <w:color w:val="auto"/>
+          <w:szCs w:val="24"/>
+          <w:lang w:val="en-GB"/>
+        </w:rPr>
+        <w:t xml:space="preserve">in order </w:t>
+      </w:r>
+      <w:r>
+        <w:rPr>
+          <w:color w:val="auto"/>
+          <w:szCs w:val="24"/>
+          <w:lang w:val="en-GB"/>
+        </w:rPr>
+        <w:t xml:space="preserve">to </w:t>
+      </w:r>
+      <w:r>
+        <w:rPr>
+          <w:color w:val="auto"/>
+          <w:szCs w:val="24"/>
+          <w:lang w:val="en-GB"/>
+        </w:rPr>
+        <w:t>assign</w:t>
+      </w:r>
+      <w:r>
+        <w:rPr>
+          <w:color w:val="auto"/>
+          <w:szCs w:val="24"/>
+          <w:lang w:val="en-GB"/>
+        </w:rPr>
+        <w:t xml:space="preserve"> the demand </w:t>
+      </w:r>
+      <w:r>
+        <w:rPr>
+          <w:color w:val="auto"/>
+          <w:szCs w:val="24"/>
+          <w:lang w:val="en-GB"/>
+        </w:rPr>
+        <w:t>to</w:t>
+      </w:r>
+      <w:r>
+        <w:rPr>
+          <w:color w:val="auto"/>
+          <w:szCs w:val="24"/>
+          <w:lang w:val="en-GB"/>
+        </w:rPr>
+        <w:t xml:space="preserve"> different routes with the DUE as an objective.</w:t>
+      </w:r>
+    </w:p>
+    <w:p>
+      <w:pPr>
+        <w:pStyle w:val="masterproeftekst"/>
+        <w:rPr>
+          <w:color w:val="auto"/>
+          <w:szCs w:val="24"/>
+          <w:lang w:val="en-GB"/>
+        </w:rPr>
+      </w:pPr>
+    </w:p>
+    <w:p>
+      <w:pPr>
+        <w:pStyle w:val="masterproeftekst"/>
+        <w:rPr>
+          <w:color w:val="auto"/>
+          <w:szCs w:val="24"/>
+          <w:lang w:val="en-GB"/>
+        </w:rPr>
+      </w:pPr>
+      <w:r>
+        <w:rPr>
+          <w:color w:val="auto"/>
+          <w:szCs w:val="24"/>
+          <w:lang w:val="en-GB"/>
+        </w:rPr>
+        <w:t>Given comparable DNL models and pathfinders, the route choice algorithm is the component that influences the most the speed of converge</w:t>
+      </w:r>
+      <w:r>
+        <w:rPr>
+          <w:color w:val="auto"/>
+          <w:szCs w:val="24"/>
+          <w:lang w:val="en-GB"/>
+        </w:rPr>
+        <w:t>nce of the DTA. Finding an efficient route choice algorithm is therefore a key challenge. We will know look at two of the existing simple methods.</w:t>
+      </w:r>
+    </w:p>
+    <w:p>
+      <w:pPr>
+        <w:pStyle w:val="masterproeftekst"/>
+        <w:rPr>
+          <w:color w:val="auto"/>
+          <w:szCs w:val="24"/>
+          <w:lang w:val="en-GB"/>
+        </w:rPr>
+      </w:pPr>
+    </w:p>
+    <w:p>
+      <w:pPr>
+        <w:pStyle w:val="masterproeftekst"/>
+        <w:rPr>
+          <w:color w:val="auto"/>
+          <w:szCs w:val="24"/>
+          <w:lang w:val="en-GB"/>
+        </w:rPr>
+      </w:pPr>
+      <w:r>
+        <w:rPr>
+          <w:color w:val="auto"/>
+          <w:szCs w:val="24"/>
+          <w:lang w:val="en-GB"/>
+        </w:rPr>
+        <w:t>[FIG TO BE ADDED]</w:t>
+      </w:r>
+    </w:p>
+    <w:p>
+      <w:pPr>
+        <w:pStyle w:val="masterproeftekst"/>
+        <w:rPr>
+          <w:color w:val="auto"/>
+          <w:szCs w:val="24"/>
+          <w:lang w:val="en-GB"/>
+        </w:rPr>
+      </w:pPr>
+    </w:p>
+    <w:p>
+      <w:pPr>
+        <w:pStyle w:val="masterproeftekst"/>
+        <w:rPr>
+          <w:color w:val="auto"/>
+          <w:szCs w:val="24"/>
+          <w:lang w:val="en-GB"/>
+        </w:rPr>
+      </w:pPr>
+      <w:r>
+        <w:rPr>
+          <w:color w:val="auto"/>
+          <w:szCs w:val="24"/>
+          <w:lang w:val="en-GB"/>
+        </w:rPr>
+        <w:t>Fig  [] depicts the complete iterative process.</w:t>
+      </w:r>
+    </w:p>
+    <w:p>
+      <w:pPr>
+        <w:pStyle w:val="masterproeftekst"/>
+        <w:rPr>
+          <w:color w:val="auto"/>
+          <w:szCs w:val="24"/>
+          <w:lang w:val="en-GB"/>
+        </w:rPr>
+      </w:pPr>
+    </w:p>
+    <w:p>
+      <w:pPr>
+        <w:pStyle w:val="masterproeftekst"/>
+        <w:rPr>
+          <w:color w:val="auto"/>
+          <w:szCs w:val="24"/>
+          <w:lang w:val="en-GB"/>
+        </w:rPr>
+      </w:pPr>
+      <w:r>
+        <w:rPr>
+          <w:color w:val="auto"/>
+          <w:szCs w:val="24"/>
+          <w:lang w:val="en-GB"/>
+        </w:rPr>
+        <w:t>MSA</w:t>
+      </w:r>
+    </w:p>
+    <w:p>
+      <w:pPr>
+        <w:pStyle w:val="masterproeftekst"/>
+        <w:rPr>
+          <w:color w:val="auto"/>
+          <w:szCs w:val="24"/>
+          <w:lang w:val="en-GB"/>
+        </w:rPr>
+      </w:pPr>
+    </w:p>
+    <w:p>
+      <w:pPr>
+        <w:pStyle w:val="masterproeftekst"/>
+        <w:rPr>
+          <w:color w:val="auto"/>
+          <w:szCs w:val="24"/>
+          <w:lang w:val="en-GB"/>
+        </w:rPr>
+      </w:pPr>
+      <w:r>
+        <w:rPr>
+          <w:color w:val="auto"/>
+          <w:szCs w:val="24"/>
+          <w:lang w:val="en-GB"/>
+        </w:rPr>
+        <w:t>MSA, or method of successive averages, is a very popular route choice numerical method applied to the</w:t>
+      </w:r>
+      <w:r>
+        <w:rPr>
+          <w:color w:val="auto"/>
+          <w:szCs w:val="24"/>
+          <w:lang w:val="en-GB"/>
+        </w:rPr>
+        <w:t xml:space="preserve"> DUE problem</w:t>
+      </w:r>
+      <w:r>
+        <w:rPr>
+          <w:color w:val="auto"/>
+          <w:szCs w:val="24"/>
+          <w:lang w:val="en-GB"/>
+        </w:rPr>
+        <w:t>.</w:t>
+      </w:r>
+    </w:p>
+    <w:p>
+      <w:pPr>
+        <w:pStyle w:val="masterproeftekst"/>
+        <w:rPr>
+          <w:color w:val="auto"/>
+          <w:szCs w:val="24"/>
+          <w:lang w:val="en-GB"/>
+        </w:rPr>
+      </w:pPr>
+    </w:p>
+    <w:p>
+      <w:pPr>
+        <w:pStyle w:val="masterproeftekst"/>
+        <w:rPr>
+          <w:color w:val="auto"/>
+          <w:szCs w:val="24"/>
+          <w:lang w:val="en-GB"/>
+        </w:rPr>
+      </w:pPr>
+      <w:r>
+        <w:rPr>
+          <w:color w:val="auto"/>
+          <w:szCs w:val="24"/>
+          <w:lang w:val="en-GB"/>
+        </w:rPr>
+        <w:t>MSA works by proposing an all or nothing assignment then…</w:t>
+      </w:r>
+    </w:p>
+    <w:p>
+      <w:pPr>
+        <w:pStyle w:val="masterproeftekst"/>
+        <w:rPr>
+          <w:color w:val="auto"/>
+          <w:szCs w:val="24"/>
+          <w:lang w:val="en-GB"/>
+        </w:rPr>
+      </w:pPr>
+    </w:p>
+    <w:p>
+      <w:pPr>
+        <w:pStyle w:val="masterproeftekst"/>
+        <w:rPr>
+          <w:color w:val="auto"/>
+          <w:szCs w:val="24"/>
+          <w:lang w:val="en-GB"/>
+        </w:rPr>
+      </w:pPr>
+      <w:r>
+        <w:rPr>
+          <w:color w:val="auto"/>
+          <w:szCs w:val="24"/>
+          <w:lang w:val="en-GB"/>
+        </w:rPr>
+        <w:t>DEC</w:t>
+      </w:r>
+    </w:p>
+    <w:p>
+      <w:pPr>
+        <w:pStyle w:val="masterproeftekst"/>
+        <w:rPr>
+          <w:color w:val="auto"/>
+          <w:szCs w:val="24"/>
+          <w:lang w:val="en-GB"/>
+        </w:rPr>
+      </w:pPr>
+    </w:p>
+    <w:p>
+      <w:pPr>
+        <w:pStyle w:val="masterproeftekst"/>
+        <w:rPr>
+          <w:color w:val="auto"/>
+          <w:szCs w:val="24"/>
+          <w:lang w:val="en-GB"/>
+        </w:rPr>
+      </w:pPr>
+      <w:r>
+        <w:rPr>
+          <w:color w:val="auto"/>
+          <w:szCs w:val="24"/>
+          <w:lang w:val="en-GB"/>
+        </w:rPr>
+        <w:t>Conclusion</w:t>
+      </w:r>
+    </w:p>
+    <w:p>
+      <w:pPr>
+        <w:pStyle w:val="masterproeftekst"/>
+        <w:rPr>
+          <w:color w:val="auto"/>
+          <w:szCs w:val="24"/>
+          <w:lang w:val="en-GB"/>
+        </w:rPr>
+      </w:pPr>
+    </w:p>
+    <w:p>
+      <w:pPr>
+        <w:pStyle w:val="masterproeftekst"/>
+        <w:rPr>
+          <w:color w:val="auto"/>
+          <w:szCs w:val="24"/>
+          <w:lang w:val="en-GB"/>
+        </w:rPr>
+      </w:pPr>
+      <w:r>
+        <w:rPr>
+          <w:color w:val="auto"/>
+          <w:szCs w:val="24"/>
+          <w:lang w:val="en-GB"/>
+        </w:rPr>
+        <w:t>Genetic Programming</w:t>
+      </w:r>
+    </w:p>
+    <w:p>
+      <w:pPr>
+        <w:pStyle w:val="masterproeftekst"/>
+        <w:rPr>
+          <w:color w:val="auto"/>
+          <w:szCs w:val="24"/>
+          <w:lang w:val="en-GB"/>
+        </w:rPr>
+      </w:pPr>
+    </w:p>
+    <w:p>
+      <w:pPr>
+        <w:pStyle w:val="masterproeftekst"/>
+        <w:rPr>
+          <w:color w:val="auto"/>
+          <w:szCs w:val="24"/>
+          <w:lang w:val="en-GB"/>
+        </w:rPr>
+      </w:pPr>
+      <w:r>
+        <w:rPr>
+          <w:color w:val="auto"/>
+          <w:szCs w:val="24"/>
+          <w:lang w:val="en-GB"/>
+        </w:rPr>
+        <w:t>A central idea of genetic algorithms is that they are not based on the traditional correct, consistent, justifiable, certain, orderly, parsimonious, and decisive principles of the vast majority of techniques in machine learning. Rather than seeking an exact mathematical reasoning that leads us to the solution, genetic algorithms are based on entirely new principles, namely on applying the same kind of uncertain and non-deterministic evolutionary process observed in nature, where diversity is often wanted and therefore inconsistency and contradiction are considered of significant value.</w:t>
+      </w:r>
+    </w:p>
+    <w:p>
+      <w:pPr>
+        <w:pStyle w:val="masterproeftekst"/>
+        <w:rPr>
+          <w:color w:val="auto"/>
+          <w:szCs w:val="24"/>
+          <w:lang w:val="en-GB"/>
+        </w:rPr>
+      </w:pPr>
+    </w:p>
+    <w:p>
+      <w:pPr>
+        <w:pStyle w:val="masterproeftekst"/>
+        <w:rPr>
+          <w:color w:val="auto"/>
+          <w:szCs w:val="24"/>
+          <w:lang w:val="en-GB"/>
+        </w:rPr>
+      </w:pPr>
+      <w:r>
+        <w:rPr>
+          <w:color w:val="auto"/>
+          <w:szCs w:val="24"/>
+          <w:lang w:val="en-GB"/>
+        </w:rPr>
+        <w:t>Genetic programming (GP) is in fact a type of genetic algorithm (GA), which focuses on the evolution of computer programs. In the subsequent sections we will have a look at</w:t>
+      </w:r>
+      <w:r>
+        <w:rPr>
+          <w:color w:val="auto"/>
+          <w:szCs w:val="24"/>
+          <w:lang w:val="en-GB"/>
+        </w:rPr>
+        <w:t xml:space="preserve"> the basic of</w:t>
+      </w:r>
+      <w:r>
+        <w:rPr>
+          <w:color w:val="auto"/>
+          <w:szCs w:val="24"/>
+          <w:lang w:val="en-GB"/>
+        </w:rPr>
+        <w:t xml:space="preserve"> what a genetic algorithm is, then, we will re-interpret t</w:t>
+      </w:r>
+      <w:r>
+        <w:rPr>
+          <w:color w:val="auto"/>
+          <w:szCs w:val="24"/>
+          <w:lang w:val="en-GB"/>
+        </w:rPr>
+        <w:t>he genetic algorithm paradigm under the light of</w:t>
+      </w:r>
+      <w:r>
+        <w:rPr>
+          <w:color w:val="auto"/>
+          <w:szCs w:val="24"/>
+          <w:lang w:val="en-GB"/>
+        </w:rPr>
+        <w:t xml:space="preserve"> genetic programming, and finally we will consider some </w:t>
+      </w:r>
+      <w:r>
+        <w:rPr>
+          <w:color w:val="auto"/>
+          <w:szCs w:val="24"/>
+          <w:lang w:val="en-GB"/>
+        </w:rPr>
+        <w:t xml:space="preserve">of the </w:t>
+      </w:r>
+      <w:r>
+        <w:rPr>
+          <w:color w:val="auto"/>
+          <w:szCs w:val="24"/>
+          <w:lang w:val="en-GB"/>
+        </w:rPr>
+        <w:t>details and practicalities</w:t>
+      </w:r>
+      <w:r>
+        <w:rPr>
+          <w:color w:val="auto"/>
+          <w:szCs w:val="24"/>
+          <w:lang w:val="en-GB"/>
+        </w:rPr>
+        <w:t xml:space="preserve"> of genetic programming itself</w:t>
+      </w:r>
+      <w:r>
+        <w:rPr>
+          <w:color w:val="auto"/>
+          <w:szCs w:val="24"/>
+          <w:lang w:val="en-GB"/>
+        </w:rPr>
+        <w:t>.</w:t>
+      </w:r>
+    </w:p>
+    <w:p>
+      <w:pPr>
+        <w:pStyle w:val="masterproeftekst"/>
+        <w:rPr>
+          <w:color w:val="auto"/>
+          <w:szCs w:val="24"/>
+          <w:lang w:val="en-GB"/>
+        </w:rPr>
+      </w:pPr>
+    </w:p>
+    <w:p>
+      <w:pPr>
+        <w:pStyle w:val="masterproeftekst"/>
+        <w:rPr>
+          <w:color w:val="auto"/>
+          <w:szCs w:val="24"/>
+          <w:lang w:val="en-GB"/>
+        </w:rPr>
+      </w:pPr>
+      <w:r>
+        <w:rPr>
+          <w:color w:val="auto"/>
+          <w:szCs w:val="24"/>
+          <w:lang w:val="en-GB"/>
+        </w:rPr>
+        <w:t>Genetic Algorithms</w:t>
+      </w:r>
+    </w:p>
+    <w:p>
+      <w:pPr>
+        <w:pStyle w:val="masterproeftekst"/>
+        <w:rPr>
+          <w:color w:val="auto"/>
+          <w:szCs w:val="24"/>
+          <w:lang w:val="en-GB"/>
+        </w:rPr>
+      </w:pPr>
+    </w:p>
+    <w:p>
+      <w:pPr>
+        <w:pStyle w:val="masterproeftekst"/>
+        <w:rPr>
+          <w:color w:val="auto"/>
+          <w:szCs w:val="24"/>
+          <w:lang w:val="en-GB"/>
+        </w:rPr>
+      </w:pPr>
+      <w:r>
+        <w:rPr>
+          <w:color w:val="auto"/>
+          <w:szCs w:val="24"/>
+          <w:lang w:val="en-GB"/>
+        </w:rPr>
+        <w:t>In nature</w:t>
+      </w:r>
+      <w:r>
+        <w:rPr>
+          <w:color w:val="auto"/>
+          <w:szCs w:val="24"/>
+          <w:lang w:val="en-GB"/>
+        </w:rPr>
+        <w:t>,</w:t>
+      </w:r>
+      <w:r>
+        <w:rPr>
+          <w:color w:val="auto"/>
+          <w:szCs w:val="24"/>
+          <w:lang w:val="en-GB"/>
+        </w:rPr>
+        <w:t xml:space="preserve"> given a</w:t>
+      </w:r>
+      <w:r>
+        <w:rPr>
+          <w:color w:val="auto"/>
+          <w:szCs w:val="24"/>
+          <w:lang w:val="en-GB"/>
+        </w:rPr>
+        <w:t xml:space="preserve"> population of self-reproducing entities, diversity amongst them</w:t>
+      </w:r>
+      <w:r>
+        <w:rPr>
+          <w:color w:val="auto"/>
+          <w:szCs w:val="24"/>
+          <w:lang w:val="en-GB"/>
+        </w:rPr>
+        <w:t>,</w:t>
+      </w:r>
+      <w:r>
+        <w:rPr>
+          <w:color w:val="auto"/>
+          <w:szCs w:val="24"/>
+          <w:lang w:val="en-GB"/>
+        </w:rPr>
+        <w:t xml:space="preserve"> and a connection between the entities divers</w:t>
+      </w:r>
+      <w:r>
+        <w:rPr>
+          <w:color w:val="auto"/>
+          <w:szCs w:val="24"/>
+          <w:lang w:val="en-GB"/>
+        </w:rPr>
+        <w:t>ity</w:t>
+      </w:r>
+      <w:r>
+        <w:rPr>
+          <w:color w:val="auto"/>
+          <w:szCs w:val="24"/>
+          <w:lang w:val="en-GB"/>
+        </w:rPr>
+        <w:t xml:space="preserve"> and their survival ability, we </w:t>
+      </w:r>
+      <w:r>
+        <w:rPr>
+          <w:color w:val="auto"/>
+          <w:szCs w:val="24"/>
+          <w:lang w:val="en-GB"/>
+        </w:rPr>
+        <w:t xml:space="preserve">observe a tendency for the fittest individuals to reproduce </w:t>
+      </w:r>
+      <w:r>
+        <w:rPr>
+          <w:color w:val="auto"/>
+          <w:szCs w:val="24"/>
+          <w:lang w:val="en-GB"/>
+        </w:rPr>
+        <w:t>more frequently, as well as</w:t>
+      </w:r>
+      <w:r>
+        <w:rPr>
+          <w:color w:val="auto"/>
+          <w:szCs w:val="24"/>
+          <w:lang w:val="en-GB"/>
+        </w:rPr>
+        <w:t xml:space="preserve"> a higher rate of survival of their genetic information.</w:t>
+      </w:r>
+      <w:r>
+        <w:rPr>
+          <w:color w:val="auto"/>
+          <w:szCs w:val="24"/>
+          <w:lang w:val="en-GB"/>
+        </w:rPr>
+        <w:t xml:space="preserve">  Through time this process reshapes the structure of the population towards a population dominated by fitter individuals. We say that the population has then evolved.</w:t>
+      </w:r>
+    </w:p>
+    <w:p>
+      <w:pPr>
+        <w:pStyle w:val="masterproeftekst"/>
+        <w:rPr>
+          <w:color w:val="auto"/>
+          <w:szCs w:val="24"/>
+          <w:lang w:val="en-GB"/>
+        </w:rPr>
+      </w:pPr>
+    </w:p>
+    <w:p>
+      <w:pPr>
+        <w:pStyle w:val="masterproeftekst"/>
+        <w:rPr>
+          <w:color w:val="auto"/>
+          <w:szCs w:val="24"/>
+          <w:lang w:val="en-GB"/>
+        </w:rPr>
+      </w:pPr>
+      <w:r>
+        <w:rPr>
+          <w:color w:val="auto"/>
+          <w:szCs w:val="24"/>
+          <w:lang w:val="en-GB"/>
+        </w:rPr>
+        <w:t>John Holland proposed in his book “Adaptation in Natural and Artificial Systems” to extend</w:t>
+      </w:r>
+      <w:r>
+        <w:rPr>
+          <w:color w:val="auto"/>
+          <w:szCs w:val="24"/>
+          <w:lang w:val="en-GB"/>
+        </w:rPr>
+        <w:t xml:space="preserve"> to artificial intelligence</w:t>
+      </w:r>
+      <w:r>
+        <w:rPr>
+          <w:color w:val="auto"/>
+          <w:szCs w:val="24"/>
+          <w:lang w:val="en-GB"/>
+        </w:rPr>
+        <w:t xml:space="preserve"> this sort of evolutionary pr</w:t>
+      </w:r>
+      <w:r>
+        <w:rPr>
+          <w:color w:val="auto"/>
+          <w:szCs w:val="24"/>
+          <w:lang w:val="en-GB"/>
+        </w:rPr>
+        <w:t>ocess ruled by natural selection</w:t>
+      </w:r>
+      <w:r>
+        <w:rPr>
+          <w:color w:val="auto"/>
+          <w:szCs w:val="24"/>
+          <w:lang w:val="en-GB"/>
+        </w:rPr>
+        <w:t>. The kind of algorithms that solve adaptation problems formulated in genetic terms is what we call a “genetic algorithm”.</w:t>
+      </w:r>
+    </w:p>
+    <w:p>
+      <w:pPr>
+        <w:pStyle w:val="masterproeftekst"/>
+        <w:rPr>
+          <w:color w:val="auto"/>
+          <w:szCs w:val="24"/>
+          <w:lang w:val="en-GB"/>
+        </w:rPr>
+      </w:pPr>
+    </w:p>
+    <w:p>
+      <w:pPr>
+        <w:pStyle w:val="masterproeftekst"/>
+        <w:rPr>
+          <w:color w:val="auto"/>
+          <w:szCs w:val="24"/>
+          <w:lang w:val="en-GB"/>
+        </w:rPr>
+      </w:pPr>
+      <w:r>
+        <w:rPr>
+          <w:color w:val="auto"/>
+          <w:szCs w:val="24"/>
+          <w:lang w:val="en-GB"/>
+        </w:rPr>
+        <w:t>A genetic algorithm is typically a highly parallel algorithm, which will transform a population of mathematical objects that</w:t>
+      </w:r>
+      <w:r>
+        <w:rPr>
+          <w:color w:val="auto"/>
+          <w:szCs w:val="24"/>
+          <w:lang w:val="en-GB"/>
+        </w:rPr>
+        <w:t xml:space="preserve"> we call individuals, </w:t>
+      </w:r>
+      <w:r>
+        <w:rPr>
+          <w:color w:val="auto"/>
+          <w:szCs w:val="24"/>
+          <w:lang w:val="en-GB"/>
+        </w:rPr>
+        <w:t>each with an associated fitness value, into a new population using operations based on the principles of survival of the fitness and sexual reproduction.</w:t>
+      </w:r>
+    </w:p>
+    <w:p>
+      <w:pPr>
+        <w:pStyle w:val="masterproeftekst"/>
+        <w:rPr>
+          <w:color w:val="auto"/>
+          <w:szCs w:val="24"/>
+          <w:lang w:val="en-GB"/>
+        </w:rPr>
+      </w:pPr>
+    </w:p>
+    <w:p>
+      <w:pPr>
+        <w:pStyle w:val="masterproeftekst"/>
+        <w:rPr>
+          <w:color w:val="auto"/>
+          <w:szCs w:val="24"/>
+          <w:lang w:val="en-GB"/>
+        </w:rPr>
+      </w:pPr>
+      <w:r>
+        <w:rPr>
+          <w:color w:val="auto"/>
+          <w:szCs w:val="24"/>
+          <w:lang w:val="en-GB"/>
+        </w:rPr>
+        <w:t>Briefly put</w:t>
+      </w:r>
+      <w:r>
+        <w:rPr>
+          <w:color w:val="auto"/>
+          <w:szCs w:val="24"/>
+          <w:lang w:val="en-GB"/>
+        </w:rPr>
+        <w:t xml:space="preserve"> and in plain terms</w:t>
+      </w:r>
+      <w:r>
+        <w:rPr>
+          <w:color w:val="auto"/>
+          <w:szCs w:val="24"/>
+          <w:lang w:val="en-GB"/>
+        </w:rPr>
+        <w:t xml:space="preserve"> a </w:t>
+      </w:r>
+      <w:r>
+        <w:rPr>
+          <w:color w:val="auto"/>
+          <w:szCs w:val="24"/>
+          <w:lang w:val="en-GB"/>
+        </w:rPr>
+        <w:t xml:space="preserve">typical </w:t>
+      </w:r>
+      <w:r>
+        <w:rPr>
+          <w:color w:val="auto"/>
+          <w:szCs w:val="24"/>
+          <w:lang w:val="en-GB"/>
+        </w:rPr>
+        <w:t xml:space="preserve">genetic algorithm proceeds as follows: </w:t>
+      </w:r>
+    </w:p>
+    <w:p>
+      <w:pPr>
+        <w:pStyle w:val="masterproeftekst"/>
+        <w:rPr>
+          <w:color w:val="auto"/>
+          <w:szCs w:val="24"/>
+          <w:lang w:val="en-GB"/>
+        </w:rPr>
+      </w:pPr>
+    </w:p>
+    <w:p>
+      <w:pPr>
+        <w:pStyle w:val="masterproeftekst"/>
+        <w:rPr>
+          <w:color w:val="auto"/>
+          <w:szCs w:val="24"/>
+          <w:lang w:val="en-GB"/>
+        </w:rPr>
+      </w:pPr>
+      <w:r>
+        <w:rPr>
+          <w:color w:val="auto"/>
+          <w:szCs w:val="24"/>
+          <w:lang w:val="en-GB"/>
+        </w:rPr>
+        <w:lastRenderedPageBreak/>
+        <w:t xml:space="preserve">It begins with an effort to learn something about the environment by testing a number of </w:t>
+      </w:r>
+      <w:r>
+        <w:rPr>
+          <w:color w:val="auto"/>
+          <w:szCs w:val="24"/>
+          <w:lang w:val="en-GB"/>
+        </w:rPr>
+        <w:t xml:space="preserve">M </w:t>
+      </w:r>
+      <w:r>
+        <w:rPr>
+          <w:color w:val="auto"/>
+          <w:szCs w:val="24"/>
+          <w:lang w:val="en-GB"/>
+        </w:rPr>
+        <w:t>rand</w:t>
+      </w:r>
+      <w:r>
+        <w:rPr>
+          <w:color w:val="auto"/>
+          <w:szCs w:val="24"/>
+          <w:lang w:val="en-GB"/>
+        </w:rPr>
+        <w:t xml:space="preserve">omly chosen points in the search space, equivalent to generating M individuals randomly. </w:t>
+      </w:r>
+      <w:r>
+        <w:rPr>
+          <w:color w:val="auto"/>
+          <w:szCs w:val="24"/>
+          <w:lang w:val="en-GB"/>
+        </w:rPr>
+        <w:t xml:space="preserve">This is generation 0. </w:t>
+      </w:r>
+    </w:p>
+    <w:p>
+      <w:pPr>
+        <w:pStyle w:val="masterproeftekst"/>
+        <w:rPr>
+          <w:color w:val="auto"/>
+          <w:szCs w:val="24"/>
+          <w:lang w:val="en-GB"/>
+        </w:rPr>
+      </w:pPr>
+    </w:p>
+    <w:p>
+      <w:pPr>
+        <w:pStyle w:val="masterproeftekst"/>
+        <w:rPr>
+          <w:color w:val="auto"/>
+          <w:szCs w:val="24"/>
+          <w:lang w:val="en-GB"/>
+        </w:rPr>
+      </w:pPr>
+      <w:r>
+        <w:rPr>
+          <w:color w:val="auto"/>
+          <w:szCs w:val="24"/>
+          <w:lang w:val="en-GB"/>
+        </w:rPr>
+        <w:t xml:space="preserve">Per generation the fitness of each individual is assessed against the environment. Depending on the fitness of individuals and </w:t>
+      </w:r>
+      <w:r>
+        <w:rPr>
+          <w:color w:val="auto"/>
+          <w:szCs w:val="24"/>
+          <w:lang w:val="en-GB"/>
+        </w:rPr>
+        <w:t>a probabilistic parameter</w:t>
+      </w:r>
+      <w:r>
+        <w:rPr>
+          <w:color w:val="auto"/>
+          <w:szCs w:val="24"/>
+          <w:lang w:val="en-GB"/>
+        </w:rPr>
+        <w:t xml:space="preserve"> fixed a-priori</w:t>
+      </w:r>
+      <w:r>
+        <w:rPr>
+          <w:color w:val="auto"/>
+          <w:szCs w:val="24"/>
+          <w:lang w:val="en-GB"/>
+        </w:rPr>
+        <w:t xml:space="preserve"> </w:t>
+      </w:r>
+      <w:r>
+        <w:rPr>
+          <w:color w:val="auto"/>
+          <w:szCs w:val="24"/>
+          <w:lang w:val="en-GB"/>
+        </w:rPr>
+        <w:t>[</w:t>
+      </w:r>
+      <w:proofErr w:type="spellStart"/>
+      <w:r>
+        <w:rPr>
+          <w:color w:val="auto"/>
+          <w:szCs w:val="24"/>
+          <w:lang w:val="en-GB"/>
+        </w:rPr>
+        <w:t>pr</w:t>
+      </w:r>
+      <w:proofErr w:type="spellEnd"/>
+      <w:r>
+        <w:rPr>
+          <w:color w:val="auto"/>
+          <w:szCs w:val="24"/>
+          <w:lang w:val="en-GB"/>
+        </w:rPr>
+        <w:t>]</w:t>
+      </w:r>
+      <w:proofErr w:type="gramStart"/>
+      <w:r>
+        <w:rPr>
+          <w:color w:val="auto"/>
+          <w:szCs w:val="24"/>
+          <w:lang w:val="en-GB"/>
+        </w:rPr>
+        <w:t>,</w:t>
+      </w:r>
+      <w:proofErr w:type="gramEnd"/>
+      <w:r>
+        <w:rPr>
+          <w:color w:val="auto"/>
+          <w:szCs w:val="24"/>
+          <w:lang w:val="en-GB"/>
+        </w:rPr>
+        <w:t xml:space="preserve"> a </w:t>
+      </w:r>
+      <w:r>
+        <w:rPr>
+          <w:color w:val="auto"/>
+          <w:szCs w:val="24"/>
+          <w:lang w:val="en-GB"/>
+        </w:rPr>
+        <w:t>pool of individuals is</w:t>
+      </w:r>
+      <w:r>
+        <w:rPr>
+          <w:color w:val="auto"/>
+          <w:szCs w:val="24"/>
+          <w:lang w:val="en-GB"/>
+        </w:rPr>
+        <w:t xml:space="preserve"> created by reproducing (copying) </w:t>
+      </w:r>
+      <w:r>
+        <w:rPr>
+          <w:color w:val="auto"/>
+          <w:szCs w:val="24"/>
+          <w:lang w:val="en-GB"/>
+        </w:rPr>
+        <w:t>individuals based on a criterion that favours the fittest ones. Individuals in this pool are then recombined into new</w:t>
+      </w:r>
+      <w:r>
+        <w:rPr>
+          <w:color w:val="auto"/>
+          <w:szCs w:val="24"/>
+          <w:lang w:val="en-GB"/>
+        </w:rPr>
+        <w:t xml:space="preserve"> individuals (mixing their </w:t>
+      </w:r>
+      <w:r>
+        <w:rPr>
+          <w:color w:val="auto"/>
+          <w:szCs w:val="24"/>
+          <w:lang w:val="en-GB"/>
+        </w:rPr>
+        <w:t>parts to produce 2 individuals), this operation, which also favours fittest individuals</w:t>
+      </w:r>
+      <w:r>
+        <w:rPr>
+          <w:color w:val="auto"/>
+          <w:szCs w:val="24"/>
+          <w:lang w:val="en-GB"/>
+        </w:rPr>
+        <w:t xml:space="preserve"> and uses a new parameter [pc]</w:t>
+      </w:r>
+      <w:r>
+        <w:rPr>
+          <w:color w:val="auto"/>
+          <w:szCs w:val="24"/>
+          <w:lang w:val="en-GB"/>
+        </w:rPr>
+        <w:t>, is called crossover and it allows exploring new points in the search space</w:t>
+      </w:r>
+      <w:r>
+        <w:rPr>
+          <w:color w:val="auto"/>
+          <w:szCs w:val="24"/>
+          <w:lang w:val="en-GB"/>
+        </w:rPr>
+        <w:t xml:space="preserve"> by replacing parents with their fitter offspring</w:t>
+      </w:r>
+      <w:r>
+        <w:rPr>
+          <w:color w:val="auto"/>
+          <w:szCs w:val="24"/>
+          <w:lang w:val="en-GB"/>
+        </w:rPr>
+        <w:t xml:space="preserve">. </w:t>
+      </w:r>
+      <w:r>
+        <w:rPr>
+          <w:color w:val="auto"/>
+          <w:szCs w:val="24"/>
+          <w:lang w:val="en-GB"/>
+        </w:rPr>
+        <w:t xml:space="preserve">An additional operation of mutation may </w:t>
+      </w:r>
+      <w:r>
+        <w:rPr>
+          <w:color w:val="auto"/>
+          <w:szCs w:val="24"/>
+          <w:lang w:val="en-GB"/>
+        </w:rPr>
+        <w:t xml:space="preserve">uniformly </w:t>
+      </w:r>
+      <w:proofErr w:type="gramStart"/>
+      <w:r>
+        <w:rPr>
+          <w:color w:val="auto"/>
+          <w:szCs w:val="24"/>
+          <w:lang w:val="en-GB"/>
+        </w:rPr>
+        <w:t>computed</w:t>
+      </w:r>
+      <w:proofErr w:type="gramEnd"/>
+      <w:r>
+        <w:rPr>
+          <w:color w:val="auto"/>
+          <w:szCs w:val="24"/>
+          <w:lang w:val="en-GB"/>
+        </w:rPr>
+        <w:t xml:space="preserve"> per individual with parameter [pm].</w:t>
+      </w:r>
+      <w:r>
+        <w:rPr>
+          <w:color w:val="auto"/>
+          <w:szCs w:val="24"/>
+          <w:lang w:val="en-GB"/>
+        </w:rPr>
+        <w:t xml:space="preserve"> </w:t>
+      </w:r>
+    </w:p>
+    <w:p>
+      <w:pPr>
+        <w:pStyle w:val="masterproeftekst"/>
+        <w:rPr>
+          <w:color w:val="auto"/>
+          <w:szCs w:val="24"/>
+          <w:lang w:val="en-GB"/>
+        </w:rPr>
+      </w:pPr>
+    </w:p>
+    <w:p>
+      <w:pPr>
+        <w:pStyle w:val="masterproeftekst"/>
+        <w:rPr>
+          <w:color w:val="auto"/>
+          <w:szCs w:val="24"/>
+          <w:lang w:val="en-GB"/>
+        </w:rPr>
+      </w:pPr>
+      <w:r>
+        <w:rPr>
+          <w:color w:val="auto"/>
+          <w:szCs w:val="24"/>
+          <w:lang w:val="en-GB"/>
+        </w:rPr>
+        <w:t>The iterative repetition of the previous</w:t>
+      </w:r>
+      <w:r>
+        <w:rPr>
+          <w:color w:val="auto"/>
+          <w:szCs w:val="24"/>
+          <w:lang w:val="en-GB"/>
+        </w:rPr>
+        <w:t xml:space="preserve"> steps</w:t>
+      </w:r>
+      <w:r>
+        <w:rPr>
+          <w:color w:val="auto"/>
+          <w:szCs w:val="24"/>
+          <w:lang w:val="en-GB"/>
+        </w:rPr>
+        <w:t xml:space="preserve"> has the potential to improve the average fitness of the population. The best individual encountered, often labelled </w:t>
+      </w:r>
+      <w:proofErr w:type="gramStart"/>
+      <w:r>
+        <w:rPr>
+          <w:color w:val="auto"/>
+          <w:szCs w:val="24"/>
+          <w:lang w:val="en-GB"/>
+        </w:rPr>
+        <w:t>best-so-far</w:t>
+      </w:r>
+      <w:proofErr w:type="gramEnd"/>
+      <w:r>
+        <w:rPr>
+          <w:color w:val="auto"/>
+          <w:szCs w:val="24"/>
+          <w:lang w:val="en-GB"/>
+        </w:rPr>
+        <w:t xml:space="preserve"> is our solution. Once the optimal solution has been reached or a </w:t>
+      </w:r>
+      <w:r>
+        <w:rPr>
+          <w:color w:val="auto"/>
+          <w:szCs w:val="24"/>
+          <w:lang w:val="en-GB"/>
+        </w:rPr>
+        <w:t xml:space="preserve">maximum </w:t>
+      </w:r>
+      <w:r>
+        <w:rPr>
+          <w:color w:val="auto"/>
+          <w:szCs w:val="24"/>
+          <w:lang w:val="en-GB"/>
+        </w:rPr>
+        <w:t>number of generation</w:t>
+      </w:r>
+      <w:r>
+        <w:rPr>
+          <w:color w:val="auto"/>
+          <w:szCs w:val="24"/>
+          <w:lang w:val="en-GB"/>
+        </w:rPr>
+        <w:t>s</w:t>
+      </w:r>
+      <w:r>
+        <w:rPr>
+          <w:color w:val="auto"/>
+          <w:szCs w:val="24"/>
+          <w:lang w:val="en-GB"/>
+        </w:rPr>
+        <w:t xml:space="preserve"> </w:t>
+      </w:r>
+      <w:proofErr w:type="gramStart"/>
+      <w:r>
+        <w:rPr>
+          <w:color w:val="auto"/>
+          <w:szCs w:val="24"/>
+          <w:lang w:val="en-GB"/>
+        </w:rPr>
+        <w:t>has</w:t>
+      </w:r>
+      <w:proofErr w:type="gramEnd"/>
+      <w:r>
+        <w:rPr>
+          <w:color w:val="auto"/>
+          <w:szCs w:val="24"/>
+          <w:lang w:val="en-GB"/>
+        </w:rPr>
+        <w:t xml:space="preserve"> been reached we have attained the termination criterion</w:t>
+      </w:r>
+      <w:r>
+        <w:rPr>
+          <w:color w:val="auto"/>
+          <w:szCs w:val="24"/>
+          <w:lang w:val="en-GB"/>
+        </w:rPr>
+        <w:t xml:space="preserve"> and the evolutionary process can be</w:t>
+      </w:r>
+      <w:r>
+        <w:rPr>
+          <w:color w:val="auto"/>
+          <w:szCs w:val="24"/>
+          <w:lang w:val="en-GB"/>
+        </w:rPr>
+        <w:t xml:space="preserve"> stopped.</w:t>
+      </w:r>
+    </w:p>
+    <w:p>
+      <w:pPr>
+        <w:pStyle w:val="masterproeftekst"/>
+        <w:rPr>
+          <w:color w:val="auto"/>
+          <w:szCs w:val="24"/>
+          <w:lang w:val="en-GB"/>
+        </w:rPr>
+      </w:pPr>
+    </w:p>
+    <w:p>
+      <w:pPr>
+        <w:pStyle w:val="masterproeftekst"/>
+        <w:rPr>
+          <w:color w:val="auto"/>
+          <w:szCs w:val="24"/>
+          <w:lang w:val="en-GB"/>
+        </w:rPr>
+      </w:pPr>
+      <w:r>
+        <w:rPr>
+          <w:color w:val="auto"/>
+          <w:szCs w:val="24"/>
+          <w:lang w:val="en-GB"/>
+        </w:rPr>
+        <w:t>More formally:</w:t>
+      </w:r>
+    </w:p>
+    <w:p>
+      <w:pPr>
+        <w:pStyle w:val="masterproeftekst"/>
+        <w:rPr>
+          <w:color w:val="auto"/>
+          <w:szCs w:val="24"/>
+          <w:lang w:val="en-GB"/>
+        </w:rPr>
+      </w:pPr>
+    </w:p>
+    <w:p>
+      <w:pPr>
+        <w:pStyle w:val="masterproeftekst"/>
+        <w:rPr>
+          <w:color w:val="auto"/>
+          <w:szCs w:val="24"/>
+          <w:lang w:val="en-GB"/>
+        </w:rPr>
+      </w:pPr>
+      <w:r>
+        <w:rPr>
+          <w:color w:val="auto"/>
+          <w:szCs w:val="24"/>
+          <w:lang w:val="en-GB"/>
+        </w:rPr>
+        <w:t xml:space="preserve">1) </w:t>
+      </w:r>
+      <w:r>
+        <w:rPr>
+          <w:color w:val="auto"/>
+          <w:szCs w:val="24"/>
+          <w:lang w:val="en-GB"/>
+        </w:rPr>
+        <w:t>T</w:t>
+      </w:r>
+      <w:r>
+        <w:rPr>
+          <w:color w:val="auto"/>
+          <w:szCs w:val="24"/>
+          <w:lang w:val="en-GB"/>
+        </w:rPr>
+        <w:t>he preparation of a genetic algorithm requires</w:t>
+      </w:r>
+      <w:r>
+        <w:rPr>
+          <w:color w:val="auto"/>
+          <w:szCs w:val="24"/>
+          <w:lang w:val="en-GB"/>
+        </w:rPr>
+        <w:t>:</w:t>
+      </w:r>
+    </w:p>
+    <w:p>
+      <w:pPr>
+        <w:pStyle w:val="masterproeftekst"/>
+        <w:rPr>
+          <w:color w:val="auto"/>
+          <w:szCs w:val="24"/>
+          <w:lang w:val="en-GB"/>
+        </w:rPr>
+      </w:pPr>
+    </w:p>
+    <w:p>
+      <w:pPr>
+        <w:pStyle w:val="masterproeftekst"/>
+        <w:rPr>
+          <w:color w:val="auto"/>
+          <w:szCs w:val="24"/>
+          <w:lang w:val="en-GB"/>
+        </w:rPr>
+      </w:pPr>
+      <w:r>
+        <w:rPr>
+          <w:color w:val="auto"/>
+          <w:szCs w:val="24"/>
+          <w:lang w:val="en-GB"/>
+        </w:rPr>
+        <w:t>Th</w:t>
+      </w:r>
+      <w:r>
+        <w:rPr>
+          <w:color w:val="auto"/>
+          <w:szCs w:val="24"/>
+          <w:lang w:val="en-GB"/>
+        </w:rPr>
+        <w:t>e selection of a representation</w:t>
+      </w:r>
+      <w:r>
+        <w:rPr>
+          <w:color w:val="auto"/>
+          <w:szCs w:val="24"/>
+          <w:lang w:val="en-GB"/>
+        </w:rPr>
+        <w:t xml:space="preserve"> scheme</w:t>
+      </w:r>
+    </w:p>
+    <w:p>
+      <w:pPr>
+        <w:pStyle w:val="masterproeftekst"/>
+        <w:rPr>
+          <w:color w:val="auto"/>
+          <w:szCs w:val="24"/>
+          <w:lang w:val="en-GB"/>
+        </w:rPr>
+      </w:pPr>
+      <w:r>
+        <w:rPr>
+          <w:color w:val="auto"/>
+          <w:szCs w:val="24"/>
+          <w:lang w:val="en-GB"/>
+        </w:rPr>
+        <w:t xml:space="preserve">A fitness measure </w:t>
+      </w:r>
+    </w:p>
+    <w:p>
+      <w:pPr>
+        <w:pStyle w:val="masterproeftekst"/>
+        <w:rPr>
+          <w:color w:val="auto"/>
+          <w:szCs w:val="24"/>
+          <w:lang w:val="en-GB"/>
+        </w:rPr>
+      </w:pPr>
+      <w:r>
+        <w:rPr>
+          <w:color w:val="auto"/>
+          <w:szCs w:val="24"/>
+          <w:lang w:val="en-GB"/>
+        </w:rPr>
+        <w:t xml:space="preserve">The parameters and variables controlling the algorithm </w:t>
+      </w:r>
+    </w:p>
+    <w:p>
+      <w:pPr>
+        <w:pStyle w:val="masterproeftekst"/>
+        <w:rPr>
+          <w:color w:val="auto"/>
+          <w:szCs w:val="24"/>
+          <w:lang w:val="en-GB"/>
+        </w:rPr>
+      </w:pPr>
+      <w:r>
+        <w:rPr>
+          <w:color w:val="auto"/>
+          <w:szCs w:val="24"/>
+          <w:lang w:val="en-GB"/>
+        </w:rPr>
+        <w:t xml:space="preserve">A way </w:t>
+      </w:r>
+      <w:r>
+        <w:rPr>
+          <w:color w:val="auto"/>
+          <w:szCs w:val="24"/>
+          <w:lang w:val="en-GB"/>
+        </w:rPr>
+        <w:t xml:space="preserve">of designating the result and </w:t>
+      </w:r>
+      <w:r>
+        <w:rPr>
+          <w:color w:val="auto"/>
+          <w:szCs w:val="24"/>
+          <w:lang w:val="en-GB"/>
+        </w:rPr>
+        <w:t xml:space="preserve">a </w:t>
+      </w:r>
+      <w:r>
+        <w:rPr>
+          <w:color w:val="auto"/>
+          <w:szCs w:val="24"/>
+          <w:lang w:val="en-GB"/>
+        </w:rPr>
+        <w:t>termination criterion</w:t>
+      </w:r>
+    </w:p>
+    <w:p>
+      <w:pPr>
+        <w:pStyle w:val="masterproeftekst"/>
+        <w:rPr>
+          <w:color w:val="auto"/>
+          <w:szCs w:val="24"/>
+          <w:lang w:val="en-GB"/>
+        </w:rPr>
+      </w:pPr>
+    </w:p>
+    <w:p>
+      <w:pPr>
+        <w:pStyle w:val="masterproeftekst"/>
+        <w:rPr>
+          <w:color w:val="auto"/>
+          <w:szCs w:val="24"/>
+          <w:lang w:val="en-GB"/>
+        </w:rPr>
+      </w:pPr>
+      <w:r>
+        <w:rPr>
+          <w:color w:val="auto"/>
+          <w:szCs w:val="24"/>
+          <w:lang w:val="en-GB"/>
+        </w:rPr>
+        <w:t>The representation scheme is a mapping that allows expressing each possible point in the search space. A representation that facilitates the search for a solution by means of the genetic algorithm requires significant insight into t</w:t>
+      </w:r>
+      <w:r>
+        <w:rPr>
+          <w:color w:val="auto"/>
+          <w:szCs w:val="24"/>
+          <w:lang w:val="en-GB"/>
+        </w:rPr>
+        <w:t xml:space="preserve">he problem domain, for example, </w:t>
+      </w:r>
+      <w:r>
+        <w:rPr>
+          <w:color w:val="auto"/>
+          <w:szCs w:val="24"/>
+          <w:lang w:val="en-GB"/>
+        </w:rPr>
+        <w:t>in the travelling salesman problem, or TSP, a possible solution or path may be represented by enumeration of all nodes: 1-3-4-6-5.</w:t>
+      </w:r>
+    </w:p>
+    <w:p>
+      <w:pPr>
+        <w:pStyle w:val="masterproeftekst"/>
+        <w:rPr>
+          <w:color w:val="auto"/>
+          <w:szCs w:val="24"/>
+          <w:lang w:val="en-GB"/>
+        </w:rPr>
+      </w:pPr>
+    </w:p>
+    <w:p>
+      <w:pPr>
+        <w:pStyle w:val="masterproeftekst"/>
+        <w:rPr>
+          <w:color w:val="auto"/>
+          <w:szCs w:val="24"/>
+          <w:lang w:val="en-GB"/>
+        </w:rPr>
+      </w:pPr>
+      <w:r>
+        <w:rPr>
+          <w:color w:val="auto"/>
+          <w:szCs w:val="24"/>
+          <w:lang w:val="en-GB"/>
+        </w:rPr>
+        <w:t xml:space="preserve">The fitness measure must ensure the evaluation of all possible individuals. It is often inherent to the </w:t>
+      </w:r>
+      <w:proofErr w:type="gramStart"/>
+      <w:r>
+        <w:rPr>
+          <w:color w:val="auto"/>
+          <w:szCs w:val="24"/>
+          <w:lang w:val="en-GB"/>
+        </w:rPr>
+        <w:t>problem</w:t>
+      </w:r>
+      <w:r>
+        <w:rPr>
+          <w:color w:val="auto"/>
+          <w:szCs w:val="24"/>
+          <w:lang w:val="en-GB"/>
+        </w:rPr>
+        <w:t>,</w:t>
+      </w:r>
+      <w:proofErr w:type="gramEnd"/>
+      <w:r>
+        <w:rPr>
+          <w:color w:val="auto"/>
+          <w:szCs w:val="24"/>
+          <w:lang w:val="en-GB"/>
+        </w:rPr>
+        <w:t xml:space="preserve"> for example,</w:t>
+      </w:r>
+      <w:r>
+        <w:rPr>
+          <w:color w:val="auto"/>
+          <w:szCs w:val="24"/>
+          <w:lang w:val="en-GB"/>
+        </w:rPr>
+        <w:t xml:space="preserve"> in the TSP the fitness may be the length of the path</w:t>
+      </w:r>
+      <w:r>
+        <w:rPr>
+          <w:color w:val="auto"/>
+          <w:szCs w:val="24"/>
+          <w:lang w:val="en-GB"/>
+        </w:rPr>
+        <w:t>.</w:t>
+      </w:r>
+    </w:p>
+    <w:p>
+      <w:pPr>
+        <w:pStyle w:val="masterproeftekst"/>
+        <w:rPr>
+          <w:color w:val="auto"/>
+          <w:szCs w:val="24"/>
+          <w:lang w:val="en-GB"/>
+        </w:rPr>
+      </w:pPr>
+    </w:p>
+    <w:p>
+      <w:pPr>
+        <w:pStyle w:val="masterproeftekst"/>
+        <w:rPr>
+          <w:color w:val="auto"/>
+          <w:szCs w:val="24"/>
+          <w:lang w:val="en-GB"/>
+        </w:rPr>
+      </w:pPr>
+      <w:r>
+        <w:rPr>
+          <w:color w:val="auto"/>
+          <w:szCs w:val="24"/>
+          <w:lang w:val="en-GB"/>
+        </w:rPr>
+        <w:t xml:space="preserve">The primary parameters for controlling a genetic algorithm are the population size (M) and the maximum number of generations to be run (G). Secondary parameters </w:t>
+      </w:r>
+      <w:r>
+        <w:rPr>
+          <w:color w:val="auto"/>
+          <w:szCs w:val="24"/>
+          <w:lang w:val="en-GB"/>
+        </w:rPr>
+        <w:t>are</w:t>
+      </w:r>
+      <w:r>
+        <w:rPr>
+          <w:color w:val="auto"/>
+          <w:szCs w:val="24"/>
+          <w:lang w:val="en-GB"/>
+        </w:rPr>
+        <w:t xml:space="preserve"> </w:t>
+      </w:r>
+      <w:r>
+        <w:rPr>
+          <w:color w:val="auto"/>
+          <w:szCs w:val="24"/>
+          <w:lang w:val="en-GB"/>
+        </w:rPr>
+        <w:t>[</w:t>
+      </w:r>
+      <w:proofErr w:type="spellStart"/>
+      <w:r>
+        <w:rPr>
+          <w:color w:val="auto"/>
+          <w:szCs w:val="24"/>
+          <w:lang w:val="en-GB"/>
+        </w:rPr>
+        <w:t>pr</w:t>
+      </w:r>
+      <w:proofErr w:type="spellEnd"/>
+      <w:r>
+        <w:rPr>
+          <w:color w:val="auto"/>
+          <w:szCs w:val="24"/>
+          <w:lang w:val="en-GB"/>
+        </w:rPr>
+        <w:t>], [pc] and</w:t>
+      </w:r>
+      <w:r>
+        <w:rPr>
+          <w:color w:val="auto"/>
+          <w:szCs w:val="24"/>
+          <w:lang w:val="en-GB"/>
+        </w:rPr>
+        <w:t xml:space="preserve"> [pm]</w:t>
+      </w:r>
+      <w:r>
+        <w:rPr>
+          <w:color w:val="auto"/>
+          <w:szCs w:val="24"/>
+          <w:lang w:val="en-GB"/>
+        </w:rPr>
+        <w:t>. Other control variables are often required depending on the specifics of the GA.</w:t>
+      </w:r>
+    </w:p>
+    <w:p>
+      <w:pPr>
+        <w:pStyle w:val="masterproeftekst"/>
+        <w:rPr>
+          <w:color w:val="auto"/>
+          <w:szCs w:val="24"/>
+          <w:lang w:val="en-GB"/>
+        </w:rPr>
+      </w:pPr>
+    </w:p>
+    <w:p>
+      <w:pPr>
+        <w:pStyle w:val="masterproeftekst"/>
+        <w:rPr>
+          <w:color w:val="auto"/>
+          <w:szCs w:val="24"/>
+          <w:lang w:val="en-GB"/>
+        </w:rPr>
+      </w:pPr>
+      <w:r>
+        <w:rPr>
+          <w:color w:val="auto"/>
+          <w:szCs w:val="24"/>
+          <w:lang w:val="en-GB"/>
+        </w:rPr>
+        <w:t xml:space="preserve">The most common way of designating the result is obviously to take the best individual so far. </w:t>
+      </w:r>
+    </w:p>
+    <w:p>
+      <w:pPr>
+        <w:pStyle w:val="masterproeftekst"/>
+        <w:rPr>
+          <w:color w:val="auto"/>
+          <w:szCs w:val="24"/>
+          <w:lang w:val="en-GB"/>
+        </w:rPr>
+      </w:pPr>
+    </w:p>
+    <w:p>
+      <w:pPr>
+        <w:pStyle w:val="masterproeftekst"/>
+        <w:rPr>
+          <w:color w:val="auto"/>
+          <w:szCs w:val="24"/>
+          <w:lang w:val="en-GB"/>
+        </w:rPr>
+      </w:pPr>
+      <w:r>
+        <w:rPr>
+          <w:color w:val="auto"/>
+          <w:szCs w:val="24"/>
+          <w:lang w:val="en-GB"/>
+        </w:rPr>
+        <w:t>A run may be terminated according to different criteria. The most frequent criteria are encountering the best possible result and reaching the maximum number of generations.</w:t>
+      </w:r>
+    </w:p>
+    <w:p>
+      <w:pPr>
+        <w:pStyle w:val="masterproeftekst"/>
+        <w:rPr>
+          <w:color w:val="auto"/>
+          <w:szCs w:val="24"/>
+          <w:lang w:val="en-GB"/>
+        </w:rPr>
+      </w:pPr>
+    </w:p>
+    <w:p>
+      <w:pPr>
+        <w:pStyle w:val="masterproeftekst"/>
+        <w:rPr>
+          <w:color w:val="auto"/>
+          <w:szCs w:val="24"/>
+          <w:lang w:val="en-GB"/>
+        </w:rPr>
+      </w:pPr>
+      <w:r>
+        <w:rPr>
+          <w:color w:val="auto"/>
+          <w:szCs w:val="24"/>
+          <w:lang w:val="en-GB"/>
+        </w:rPr>
+        <w:t>2) Once the preparation is complete the genetic algorithm can be run as follows:</w:t>
+      </w:r>
+    </w:p>
+    <w:p>
+      <w:pPr>
+        <w:pStyle w:val="masterproeftekst"/>
+        <w:rPr>
+          <w:color w:val="auto"/>
+          <w:szCs w:val="24"/>
+          <w:lang w:val="en-GB"/>
+        </w:rPr>
+      </w:pPr>
+    </w:p>
+    <w:p>
+      <w:pPr>
+        <w:pStyle w:val="masterproeftekst"/>
+        <w:rPr>
+          <w:color w:val="auto"/>
+          <w:szCs w:val="24"/>
+          <w:lang w:val="en-GB"/>
+        </w:rPr>
+      </w:pPr>
+      <w:r>
+        <w:rPr>
+          <w:color w:val="auto"/>
+          <w:szCs w:val="24"/>
+          <w:lang w:val="en-GB"/>
+        </w:rPr>
+        <w:t>Randomly crate an initial population of individuals.</w:t>
+      </w:r>
+    </w:p>
+    <w:p>
+      <w:pPr>
+        <w:pStyle w:val="masterproeftekst"/>
+        <w:rPr>
+          <w:color w:val="auto"/>
+          <w:szCs w:val="24"/>
+          <w:lang w:val="en-GB"/>
+        </w:rPr>
+      </w:pPr>
+    </w:p>
+    <w:p>
+      <w:pPr>
+        <w:pStyle w:val="masterproeftekst"/>
+        <w:rPr>
+          <w:color w:val="auto"/>
+          <w:szCs w:val="24"/>
+          <w:lang w:val="en-GB"/>
+        </w:rPr>
+      </w:pPr>
+      <w:r>
+        <w:rPr>
+          <w:color w:val="auto"/>
+          <w:szCs w:val="24"/>
+          <w:lang w:val="en-GB"/>
+        </w:rPr>
+        <w:t xml:space="preserve">Iteratively perform the following </w:t>
+      </w:r>
+      <w:proofErr w:type="spellStart"/>
+      <w:r>
+        <w:rPr>
+          <w:color w:val="auto"/>
+          <w:szCs w:val="24"/>
+          <w:lang w:val="en-GB"/>
+        </w:rPr>
+        <w:t>substeps</w:t>
+      </w:r>
+      <w:proofErr w:type="spellEnd"/>
+      <w:r>
+        <w:rPr>
+          <w:color w:val="auto"/>
+          <w:szCs w:val="24"/>
+          <w:lang w:val="en-GB"/>
+        </w:rPr>
+        <w:t xml:space="preserve"> on the population until the termination criterion has been satisfied</w:t>
+      </w:r>
+    </w:p>
+    <w:p>
+      <w:pPr>
+        <w:pStyle w:val="masterproeftekst"/>
+        <w:rPr>
+          <w:color w:val="auto"/>
+          <w:szCs w:val="24"/>
+          <w:lang w:val="en-GB"/>
+        </w:rPr>
+      </w:pPr>
+    </w:p>
+    <w:p>
+      <w:pPr>
+        <w:pStyle w:val="masterproeftekst"/>
+        <w:rPr>
+          <w:color w:val="auto"/>
+          <w:szCs w:val="24"/>
+          <w:lang w:val="en-GB"/>
+        </w:rPr>
+      </w:pPr>
+      <w:r>
+        <w:rPr>
+          <w:color w:val="auto"/>
+          <w:szCs w:val="24"/>
+          <w:lang w:val="en-GB"/>
+        </w:rPr>
+        <w:t>Evaluate the fitness of each individual in the population</w:t>
+      </w:r>
+    </w:p>
+    <w:p>
+      <w:pPr>
+        <w:pStyle w:val="masterproeftekst"/>
+        <w:rPr>
+          <w:color w:val="auto"/>
+          <w:szCs w:val="24"/>
+          <w:lang w:val="en-GB"/>
+        </w:rPr>
+      </w:pPr>
+      <w:r>
+        <w:rPr>
+          <w:color w:val="auto"/>
+          <w:szCs w:val="24"/>
+          <w:lang w:val="en-GB"/>
+        </w:rPr>
+        <w:t>Create a new population by applying at least the first two of the following operations, on individuals chose with a probability based on the fitness:</w:t>
+      </w:r>
+    </w:p>
+    <w:p>
+      <w:pPr>
+        <w:pStyle w:val="masterproeftekst"/>
+        <w:rPr>
+          <w:color w:val="auto"/>
+          <w:szCs w:val="24"/>
+          <w:lang w:val="en-GB"/>
+        </w:rPr>
+      </w:pPr>
+      <w:r>
+        <w:rPr>
+          <w:color w:val="auto"/>
+          <w:szCs w:val="24"/>
+          <w:lang w:val="en-GB"/>
+        </w:rPr>
+        <w:t>Copy existing individuals to the new population</w:t>
+      </w:r>
+    </w:p>
+    <w:p>
+      <w:pPr>
+        <w:pStyle w:val="masterproeftekst"/>
+        <w:rPr>
+          <w:color w:val="auto"/>
+          <w:szCs w:val="24"/>
+          <w:lang w:val="en-GB"/>
+        </w:rPr>
+      </w:pPr>
+      <w:r>
+        <w:rPr>
+          <w:color w:val="auto"/>
+          <w:szCs w:val="24"/>
+          <w:lang w:val="en-GB"/>
+        </w:rPr>
+        <w:t>Create two new individuals by genetically recombining t</w:t>
+      </w:r>
+      <w:r>
+        <w:rPr>
+          <w:color w:val="auto"/>
+          <w:szCs w:val="24"/>
+          <w:lang w:val="en-GB"/>
+        </w:rPr>
+        <w:t>wo existing individuals</w:t>
+      </w:r>
+    </w:p>
+    <w:p>
+      <w:pPr>
+        <w:pStyle w:val="masterproeftekst"/>
+        <w:rPr>
+          <w:color w:val="auto"/>
+          <w:szCs w:val="24"/>
+          <w:lang w:val="en-GB"/>
+        </w:rPr>
+      </w:pPr>
+      <w:r>
+        <w:rPr>
+          <w:color w:val="auto"/>
+          <w:szCs w:val="24"/>
+          <w:lang w:val="en-GB"/>
+        </w:rPr>
+        <w:t>Create a new individual by randomly mutating an existing individual</w:t>
+      </w:r>
+    </w:p>
+    <w:p>
+      <w:pPr>
+        <w:pStyle w:val="masterproeftekst"/>
+        <w:rPr>
+          <w:color w:val="auto"/>
+          <w:szCs w:val="24"/>
+          <w:lang w:val="en-GB"/>
+        </w:rPr>
+      </w:pPr>
+    </w:p>
+    <w:p>
+      <w:pPr>
+        <w:pStyle w:val="masterproeftekst"/>
+        <w:rPr>
+          <w:color w:val="auto"/>
+          <w:szCs w:val="24"/>
+          <w:lang w:val="en-GB"/>
+        </w:rPr>
+      </w:pPr>
+      <w:r>
+        <w:rPr>
+          <w:color w:val="auto"/>
+          <w:szCs w:val="24"/>
+          <w:lang w:val="en-GB"/>
+        </w:rPr>
+        <w:t>The best-so-far individual is then designated as the result of the genetic algorithm for the run.</w:t>
+      </w:r>
+    </w:p>
+    <w:p>
+      <w:pPr>
+        <w:pStyle w:val="masterproeftekst"/>
+        <w:rPr>
+          <w:color w:val="auto"/>
+          <w:szCs w:val="24"/>
+          <w:lang w:val="en-GB"/>
+        </w:rPr>
+      </w:pPr>
+    </w:p>
+    <w:p>
+      <w:pPr>
+        <w:pStyle w:val="masterproeftekst"/>
+        <w:rPr>
+          <w:color w:val="auto"/>
+          <w:szCs w:val="24"/>
+          <w:lang w:val="en-GB"/>
+        </w:rPr>
+      </w:pPr>
+      <w:r>
+        <w:rPr>
+          <w:color w:val="auto"/>
+          <w:szCs w:val="24"/>
+          <w:lang w:val="en-GB"/>
+        </w:rPr>
+        <w:t xml:space="preserve">This process is illustrated in figure [ins </w:t>
+      </w:r>
+      <w:proofErr w:type="spellStart"/>
+      <w:r>
+        <w:rPr>
+          <w:color w:val="auto"/>
+          <w:szCs w:val="24"/>
+          <w:lang w:val="en-GB"/>
+        </w:rPr>
+        <w:t>num</w:t>
+      </w:r>
+      <w:proofErr w:type="spellEnd"/>
+      <w:r>
+        <w:rPr>
+          <w:color w:val="auto"/>
+          <w:szCs w:val="24"/>
+          <w:lang w:val="en-GB"/>
+        </w:rPr>
+        <w:t>]</w:t>
+      </w:r>
+    </w:p>
+    <w:p>
+      <w:pPr>
+        <w:pStyle w:val="masterproeftekst"/>
+        <w:rPr>
+          <w:color w:val="auto"/>
+          <w:szCs w:val="24"/>
+          <w:lang w:val="en-GB"/>
+        </w:rPr>
+      </w:pPr>
+    </w:p>
+    <w:p>
+      <w:pPr>
+        <w:pStyle w:val="masterproeftekst"/>
+        <w:rPr>
+          <w:color w:val="auto"/>
+          <w:szCs w:val="24"/>
+          <w:lang w:val="en-GB"/>
+        </w:rPr>
+      </w:pPr>
+      <w:r>
+        <w:rPr>
+          <w:color w:val="auto"/>
+          <w:szCs w:val="24"/>
+          <w:lang w:val="en-GB"/>
+        </w:rPr>
+        <w:t>[INSERT FLOWCHART]</w:t>
+      </w:r>
+    </w:p>
+    <w:p>
+      <w:pPr>
+        <w:pStyle w:val="masterproeftekst"/>
+        <w:rPr>
+          <w:color w:val="auto"/>
+          <w:szCs w:val="24"/>
+          <w:lang w:val="en-GB"/>
+        </w:rPr>
+      </w:pPr>
+    </w:p>
+    <w:p>
+      <w:pPr>
+        <w:pStyle w:val="masterproeftekst"/>
+        <w:rPr>
+          <w:color w:val="auto"/>
+          <w:szCs w:val="24"/>
+          <w:lang w:val="en-GB"/>
+        </w:rPr>
+      </w:pPr>
+      <w:r>
+        <w:rPr>
+          <w:color w:val="auto"/>
+          <w:szCs w:val="24"/>
+          <w:lang w:val="en-GB"/>
+        </w:rPr>
+        <w:t>There are numerous variations on the basic genetic algorithm but this is the most frequent setting. It is important to understand that domain specific knowledge may help substantially into taking the best choices during the preparation step, which will in turn improve the performance of the genetic algorithm. However, the main point is that the genetic algorithm is a domain-independent approach to rapidly searching an unknown search space for good solutions.</w:t>
+      </w:r>
+    </w:p>
+    <w:p>
+      <w:pPr>
+        <w:pStyle w:val="masterproeftekst"/>
+        <w:rPr>
+          <w:color w:val="auto"/>
+          <w:szCs w:val="24"/>
+          <w:lang w:val="en-GB"/>
+        </w:rPr>
+      </w:pPr>
+    </w:p>
+    <w:p>
+      <w:pPr>
+        <w:pStyle w:val="masterproeftekst"/>
+        <w:rPr>
+          <w:color w:val="auto"/>
+          <w:szCs w:val="24"/>
+          <w:lang w:val="en-GB"/>
+        </w:rPr>
+      </w:pPr>
+      <w:r>
+        <w:rPr>
+          <w:color w:val="auto"/>
+          <w:szCs w:val="24"/>
+          <w:lang w:val="en-GB"/>
+        </w:rPr>
+        <w:t xml:space="preserve">For examples and further explanations on why genetic algorithms work the reader is </w:t>
+      </w:r>
+      <w:proofErr w:type="spellStart"/>
+      <w:r>
+        <w:rPr>
+          <w:color w:val="auto"/>
+          <w:szCs w:val="24"/>
+          <w:lang w:val="en-GB"/>
+        </w:rPr>
+        <w:t>reffered</w:t>
+      </w:r>
+      <w:proofErr w:type="spellEnd"/>
+      <w:r>
+        <w:rPr>
+          <w:color w:val="auto"/>
+          <w:szCs w:val="24"/>
+          <w:lang w:val="en-GB"/>
+        </w:rPr>
+        <w:t xml:space="preserve"> to [insert </w:t>
+      </w:r>
+      <w:proofErr w:type="spellStart"/>
+      <w:r>
+        <w:rPr>
+          <w:color w:val="auto"/>
+          <w:szCs w:val="24"/>
+          <w:lang w:val="en-GB"/>
+        </w:rPr>
+        <w:t>Koza</w:t>
+      </w:r>
+      <w:proofErr w:type="spellEnd"/>
+      <w:r>
+        <w:rPr>
+          <w:color w:val="auto"/>
+          <w:szCs w:val="24"/>
+          <w:lang w:val="en-GB"/>
+        </w:rPr>
+        <w:t xml:space="preserve"> book and chapter].</w:t>
+      </w:r>
+    </w:p>
+    <w:p>
+      <w:pPr>
+        <w:pStyle w:val="masterproeftekst"/>
+        <w:rPr>
+          <w:color w:val="auto"/>
+          <w:szCs w:val="24"/>
+          <w:lang w:val="en-GB"/>
+        </w:rPr>
+      </w:pPr>
+    </w:p>
+    <w:p>
+      <w:pPr>
+        <w:pStyle w:val="masterproeftekst"/>
+        <w:rPr>
+          <w:color w:val="auto"/>
+          <w:szCs w:val="24"/>
+          <w:lang w:val="en-GB"/>
+        </w:rPr>
+      </w:pPr>
+      <w:r>
+        <w:rPr>
+          <w:color w:val="auto"/>
+          <w:szCs w:val="24"/>
+          <w:lang w:val="en-GB"/>
+        </w:rPr>
+        <w:t>Overview of Genetic Programming</w:t>
       </w:r>
       <w:bookmarkStart w:id="19" w:name="_GoBack"/>
       <w:bookmarkEnd w:id="19"/>
@@ -11322,91 +15668,35 @@
           <w:szCs w:val="24"/>
           <w:lang w:val="en-GB"/>
         </w:rPr>
-        <w:t>within the period of simulation.</w:t>
-      </w:r>
-    </w:p>
-    <w:p>
-      <w:pPr>
-        <w:pStyle w:val="masterproeftekst"/>
-        <w:rPr>
-          <w:color w:val="auto"/>
-          <w:szCs w:val="24"/>
-          <w:lang w:val="en-GB"/>
-        </w:rPr>
-      </w:pPr>
-    </w:p>
-    <w:p>
-      <w:pPr>
-        <w:pStyle w:val="masterproeftekst"/>
-        <w:rPr>
-          <w:color w:val="auto"/>
-          <w:szCs w:val="24"/>
-          <w:lang w:val="en-GB"/>
-        </w:rPr>
-      </w:pPr>
-      <w:r>
-        <w:rPr>
-          <w:color w:val="auto"/>
-          <w:szCs w:val="24"/>
-          <w:lang w:val="en-GB"/>
-        </w:rPr>
-        <w:t>DTA INTRO</w:t>
-      </w:r>
-    </w:p>
-    <w:p>
-      <w:pPr>
-        <w:pStyle w:val="masterproeftekst"/>
-        <w:rPr>
-          <w:color w:val="auto"/>
-          <w:szCs w:val="24"/>
-          <w:lang w:val="en-GB"/>
-        </w:rPr>
-      </w:pPr>
-    </w:p>
-    <w:p>
-      <w:pPr>
-        <w:pStyle w:val="masterproeftekst"/>
-        <w:rPr>
-          <w:color w:val="auto"/>
-          <w:szCs w:val="24"/>
-          <w:lang w:val="en-GB"/>
-        </w:rPr>
-      </w:pPr>
-      <w:r>
-        <w:rPr>
-          <w:color w:val="auto"/>
-          <w:szCs w:val="24"/>
-          <w:lang w:val="en-GB"/>
-        </w:rPr>
-        <w:t>DTA DETAILS</w:t>
-      </w:r>
-    </w:p>
-    <w:p>
-      <w:pPr>
-        <w:pStyle w:val="masterproeftekst"/>
-        <w:rPr>
-          <w:color w:val="auto"/>
-          <w:szCs w:val="24"/>
-          <w:lang w:val="en-GB"/>
-        </w:rPr>
-      </w:pPr>
-    </w:p>
-    <w:p>
-      <w:pPr>
-        <w:pStyle w:val="masterproeftekst"/>
-        <w:rPr>
-          <w:color w:val="auto"/>
-          <w:szCs w:val="24"/>
-          <w:lang w:val="en-GB"/>
-        </w:rPr>
-      </w:pPr>
-      <w:r>
-        <w:rPr>
-          <w:color w:val="auto"/>
-          <w:szCs w:val="24"/>
-          <w:lang w:val="en-GB"/>
-        </w:rPr>
-        <w:t>DUE</w:t>
+        <w:t xml:space="preserve"> </w:t>
+      </w:r>
+    </w:p>
+    <w:p>
+      <w:pPr>
+        <w:pStyle w:val="masterproeftekst"/>
+        <w:rPr>
+          <w:color w:val="auto"/>
+          <w:szCs w:val="24"/>
+          <w:lang w:val="en-GB"/>
+        </w:rPr>
+      </w:pPr>
+    </w:p>
+    <w:p>
+      <w:pPr>
+        <w:pStyle w:val="masterproeftekst"/>
+        <w:rPr>
+          <w:color w:val="auto"/>
+          <w:szCs w:val="24"/>
+          <w:lang w:val="en-GB"/>
+        </w:rPr>
+      </w:pPr>
+      <w:r>
+        <w:rPr>
+          <w:color w:val="auto"/>
+          <w:szCs w:val="24"/>
+          <w:lang w:val="en-GB"/>
+        </w:rPr>
+        <w:t>FINISH GP TOMO – MAYBE ALREADY DO DEC AND MSA!</w:t>
       </w:r>
     </w:p>
     <w:p>
@@ -11556,6 +15846,7 @@
           <w:szCs w:val="24"/>
           <w:lang w:val="en-GB"/>
         </w:rPr>
+        <w:lastRenderedPageBreak/>
         <w:t>But do this:</w:t>
       </w:r>
     </w:p>
@@ -15439,7 +19730,7 @@
         <w:noProof/>
         <w:szCs w:val="24"/>
       </w:rPr>
-      <w:t>10</w:t>
+      <w:t>15</w:t>
     </w:r>
     <w:r>
       <w:rPr>
@@ -18214,7 +22505,7 @@
 </file>
 
 <file path=customXml/itemProps1.xml><?xml version="1.0" encoding="utf-8"?>
-<ds:datastoreItem xmlns:ds="http://schemas.openxmlformats.org/officeDocument/2006/customXml" ds:itemID="{6843A3B6-6066-B742-9F71-F9E065453B0F}">
+<ds:datastoreItem xmlns:ds="http://schemas.openxmlformats.org/officeDocument/2006/customXml" ds:itemID="{EC74F987-0E3E-954E-B09B-3A16B5D6882C}">
   <ds:schemaRefs>
     <ds:schemaRef ds:uri="http://schemas.openxmlformats.org/officeDocument/2006/bibliography"/>
   </ds:schemaRefs>

</xml_diff>